<commit_message>
Correct grammar & adjust Azure Disk Storage section
</commit_message>
<xml_diff>
--- a/Notes/Azure Fundamentals notes.docx
+++ b/Notes/Azure Fundamentals notes.docx
@@ -92,7 +92,7 @@
           <w:r>
             <w:fldChar w:fldCharType="separate"/>
           </w:r>
-          <w:hyperlink w:anchor="_Toc101350274" w:history="1">
+          <w:hyperlink w:anchor="_Toc107389616" w:history="1">
             <w:r>
               <w:rPr>
                 <w:rStyle w:val="Hyperlink"/>
@@ -119,7 +119,7 @@
                 <w:noProof/>
                 <w:webHidden/>
               </w:rPr>
-              <w:instrText xml:space="preserve"> PAGEREF _Toc101350274 \h </w:instrText>
+              <w:instrText xml:space="preserve"> PAGEREF _Toc107389616 \h </w:instrText>
             </w:r>
             <w:r>
               <w:rPr>
@@ -161,7 +161,7 @@
               <w:lang w:eastAsia="ja-JP"/>
             </w:rPr>
           </w:pPr>
-          <w:hyperlink w:anchor="_Toc101350275" w:history="1">
+          <w:hyperlink w:anchor="_Toc107389617" w:history="1">
             <w:r>
               <w:rPr>
                 <w:rStyle w:val="Hyperlink"/>
@@ -188,7 +188,7 @@
                 <w:noProof/>
                 <w:webHidden/>
               </w:rPr>
-              <w:instrText xml:space="preserve"> PAGEREF _Toc101350275 \h </w:instrText>
+              <w:instrText xml:space="preserve"> PAGEREF _Toc107389617 \h </w:instrText>
             </w:r>
             <w:r>
               <w:rPr>
@@ -230,7 +230,7 @@
               <w:lang w:eastAsia="ja-JP"/>
             </w:rPr>
           </w:pPr>
-          <w:hyperlink w:anchor="_Toc101350276" w:history="1">
+          <w:hyperlink w:anchor="_Toc107389618" w:history="1">
             <w:r>
               <w:rPr>
                 <w:rStyle w:val="Hyperlink"/>
@@ -257,7 +257,7 @@
                 <w:noProof/>
                 <w:webHidden/>
               </w:rPr>
-              <w:instrText xml:space="preserve"> PAGEREF _Toc101350276 \h </w:instrText>
+              <w:instrText xml:space="preserve"> PAGEREF _Toc107389618 \h </w:instrText>
             </w:r>
             <w:r>
               <w:rPr>
@@ -299,7 +299,7 @@
               <w:lang w:eastAsia="ja-JP"/>
             </w:rPr>
           </w:pPr>
-          <w:hyperlink w:anchor="_Toc101350277" w:history="1">
+          <w:hyperlink w:anchor="_Toc107389619" w:history="1">
             <w:r>
               <w:rPr>
                 <w:rStyle w:val="Hyperlink"/>
@@ -326,7 +326,7 @@
                 <w:noProof/>
                 <w:webHidden/>
               </w:rPr>
-              <w:instrText xml:space="preserve"> PAGEREF _Toc101350277 \h </w:instrText>
+              <w:instrText xml:space="preserve"> PAGEREF _Toc107389619 \h </w:instrText>
             </w:r>
             <w:r>
               <w:rPr>
@@ -368,7 +368,7 @@
               <w:lang w:eastAsia="ja-JP"/>
             </w:rPr>
           </w:pPr>
-          <w:hyperlink w:anchor="_Toc101350278" w:history="1">
+          <w:hyperlink w:anchor="_Toc107389620" w:history="1">
             <w:r>
               <w:rPr>
                 <w:rStyle w:val="Hyperlink"/>
@@ -395,7 +395,7 @@
                 <w:noProof/>
                 <w:webHidden/>
               </w:rPr>
-              <w:instrText xml:space="preserve"> PAGEREF _Toc101350278 \h </w:instrText>
+              <w:instrText xml:space="preserve"> PAGEREF _Toc107389620 \h </w:instrText>
             </w:r>
             <w:r>
               <w:rPr>
@@ -437,7 +437,7 @@
               <w:lang w:eastAsia="ja-JP"/>
             </w:rPr>
           </w:pPr>
-          <w:hyperlink w:anchor="_Toc101350279" w:history="1">
+          <w:hyperlink w:anchor="_Toc107389621" w:history="1">
             <w:r>
               <w:rPr>
                 <w:rStyle w:val="Hyperlink"/>
@@ -464,7 +464,7 @@
                 <w:noProof/>
                 <w:webHidden/>
               </w:rPr>
-              <w:instrText xml:space="preserve"> PAGEREF _Toc101350279 \h </w:instrText>
+              <w:instrText xml:space="preserve"> PAGEREF _Toc107389621 \h </w:instrText>
             </w:r>
             <w:r>
               <w:rPr>
@@ -506,7 +506,7 @@
               <w:lang w:eastAsia="ja-JP"/>
             </w:rPr>
           </w:pPr>
-          <w:hyperlink w:anchor="_Toc101350280" w:history="1">
+          <w:hyperlink w:anchor="_Toc107389622" w:history="1">
             <w:r>
               <w:rPr>
                 <w:rStyle w:val="Hyperlink"/>
@@ -533,7 +533,7 @@
                 <w:noProof/>
                 <w:webHidden/>
               </w:rPr>
-              <w:instrText xml:space="preserve"> PAGEREF _Toc101350280 \h </w:instrText>
+              <w:instrText xml:space="preserve"> PAGEREF _Toc107389622 \h </w:instrText>
             </w:r>
             <w:r>
               <w:rPr>
@@ -575,7 +575,7 @@
               <w:lang w:eastAsia="ja-JP"/>
             </w:rPr>
           </w:pPr>
-          <w:hyperlink w:anchor="_Toc101350281" w:history="1">
+          <w:hyperlink w:anchor="_Toc107389623" w:history="1">
             <w:r>
               <w:rPr>
                 <w:rStyle w:val="Hyperlink"/>
@@ -603,7 +603,7 @@
                 <w:noProof/>
                 <w:webHidden/>
               </w:rPr>
-              <w:instrText xml:space="preserve"> PAGEREF _Toc101350281 \h </w:instrText>
+              <w:instrText xml:space="preserve"> PAGEREF _Toc107389623 \h </w:instrText>
             </w:r>
             <w:r>
               <w:rPr>
@@ -645,7 +645,7 @@
               <w:lang w:eastAsia="ja-JP"/>
             </w:rPr>
           </w:pPr>
-          <w:hyperlink w:anchor="_Toc101350282" w:history="1">
+          <w:hyperlink w:anchor="_Toc107389624" w:history="1">
             <w:r>
               <w:rPr>
                 <w:rStyle w:val="Hyperlink"/>
@@ -672,7 +672,7 @@
                 <w:noProof/>
                 <w:webHidden/>
               </w:rPr>
-              <w:instrText xml:space="preserve"> PAGEREF _Toc101350282 \h </w:instrText>
+              <w:instrText xml:space="preserve"> PAGEREF _Toc107389624 \h </w:instrText>
             </w:r>
             <w:r>
               <w:rPr>
@@ -714,7 +714,7 @@
               <w:lang w:eastAsia="ja-JP"/>
             </w:rPr>
           </w:pPr>
-          <w:hyperlink w:anchor="_Toc101350283" w:history="1">
+          <w:hyperlink w:anchor="_Toc107389625" w:history="1">
             <w:r>
               <w:rPr>
                 <w:rStyle w:val="Hyperlink"/>
@@ -741,7 +741,7 @@
                 <w:noProof/>
                 <w:webHidden/>
               </w:rPr>
-              <w:instrText xml:space="preserve"> PAGEREF _Toc101350283 \h </w:instrText>
+              <w:instrText xml:space="preserve"> PAGEREF _Toc107389625 \h </w:instrText>
             </w:r>
             <w:r>
               <w:rPr>
@@ -783,7 +783,7 @@
               <w:lang w:eastAsia="ja-JP"/>
             </w:rPr>
           </w:pPr>
-          <w:hyperlink w:anchor="_Toc101350284" w:history="1">
+          <w:hyperlink w:anchor="_Toc107389626" w:history="1">
             <w:r>
               <w:rPr>
                 <w:rStyle w:val="Hyperlink"/>
@@ -810,7 +810,7 @@
                 <w:noProof/>
                 <w:webHidden/>
               </w:rPr>
-              <w:instrText xml:space="preserve"> PAGEREF _Toc101350284 \h </w:instrText>
+              <w:instrText xml:space="preserve"> PAGEREF _Toc107389626 \h </w:instrText>
             </w:r>
             <w:r>
               <w:rPr>
@@ -852,7 +852,7 @@
               <w:lang w:eastAsia="ja-JP"/>
             </w:rPr>
           </w:pPr>
-          <w:hyperlink w:anchor="_Toc101350285" w:history="1">
+          <w:hyperlink w:anchor="_Toc107389627" w:history="1">
             <w:r>
               <w:rPr>
                 <w:rStyle w:val="Hyperlink"/>
@@ -879,7 +879,7 @@
                 <w:noProof/>
                 <w:webHidden/>
               </w:rPr>
-              <w:instrText xml:space="preserve"> PAGEREF _Toc101350285 \h </w:instrText>
+              <w:instrText xml:space="preserve"> PAGEREF _Toc107389627 \h </w:instrText>
             </w:r>
             <w:r>
               <w:rPr>
@@ -921,7 +921,7 @@
               <w:lang w:eastAsia="ja-JP"/>
             </w:rPr>
           </w:pPr>
-          <w:hyperlink w:anchor="_Toc101350286" w:history="1">
+          <w:hyperlink w:anchor="_Toc107389628" w:history="1">
             <w:r>
               <w:rPr>
                 <w:rStyle w:val="Hyperlink"/>
@@ -948,7 +948,7 @@
                 <w:noProof/>
                 <w:webHidden/>
               </w:rPr>
-              <w:instrText xml:space="preserve"> PAGEREF _Toc101350286 \h </w:instrText>
+              <w:instrText xml:space="preserve"> PAGEREF _Toc107389628 \h </w:instrText>
             </w:r>
             <w:r>
               <w:rPr>
@@ -990,7 +990,7 @@
               <w:lang w:eastAsia="ja-JP"/>
             </w:rPr>
           </w:pPr>
-          <w:hyperlink w:anchor="_Toc101350287" w:history="1">
+          <w:hyperlink w:anchor="_Toc107389629" w:history="1">
             <w:r>
               <w:rPr>
                 <w:rStyle w:val="Hyperlink"/>
@@ -1017,7 +1017,7 @@
                 <w:noProof/>
                 <w:webHidden/>
               </w:rPr>
-              <w:instrText xml:space="preserve"> PAGEREF _Toc101350287 \h </w:instrText>
+              <w:instrText xml:space="preserve"> PAGEREF _Toc107389629 \h </w:instrText>
             </w:r>
             <w:r>
               <w:rPr>
@@ -1059,7 +1059,7 @@
               <w:lang w:eastAsia="ja-JP"/>
             </w:rPr>
           </w:pPr>
-          <w:hyperlink w:anchor="_Toc101350288" w:history="1">
+          <w:hyperlink w:anchor="_Toc107389630" w:history="1">
             <w:r>
               <w:rPr>
                 <w:rStyle w:val="Hyperlink"/>
@@ -1086,7 +1086,7 @@
                 <w:noProof/>
                 <w:webHidden/>
               </w:rPr>
-              <w:instrText xml:space="preserve"> PAGEREF _Toc101350288 \h </w:instrText>
+              <w:instrText xml:space="preserve"> PAGEREF _Toc107389630 \h </w:instrText>
             </w:r>
             <w:r>
               <w:rPr>
@@ -1128,7 +1128,7 @@
               <w:lang w:eastAsia="ja-JP"/>
             </w:rPr>
           </w:pPr>
-          <w:hyperlink w:anchor="_Toc101350289" w:history="1">
+          <w:hyperlink w:anchor="_Toc107389631" w:history="1">
             <w:r>
               <w:rPr>
                 <w:rStyle w:val="Hyperlink"/>
@@ -1156,7 +1156,7 @@
                 <w:noProof/>
                 <w:webHidden/>
               </w:rPr>
-              <w:instrText xml:space="preserve"> PAGEREF _Toc101350289 \h </w:instrText>
+              <w:instrText xml:space="preserve"> PAGEREF _Toc107389631 \h </w:instrText>
             </w:r>
             <w:r>
               <w:rPr>
@@ -1198,7 +1198,7 @@
               <w:lang w:eastAsia="ja-JP"/>
             </w:rPr>
           </w:pPr>
-          <w:hyperlink w:anchor="_Toc101350290" w:history="1">
+          <w:hyperlink w:anchor="_Toc107389632" w:history="1">
             <w:r>
               <w:rPr>
                 <w:rStyle w:val="Hyperlink"/>
@@ -1226,7 +1226,7 @@
                 <w:noProof/>
                 <w:webHidden/>
               </w:rPr>
-              <w:instrText xml:space="preserve"> PAGEREF _Toc101350290 \h </w:instrText>
+              <w:instrText xml:space="preserve"> PAGEREF _Toc107389632 \h </w:instrText>
             </w:r>
             <w:r>
               <w:rPr>
@@ -1268,7 +1268,7 @@
               <w:lang w:eastAsia="ja-JP"/>
             </w:rPr>
           </w:pPr>
-          <w:hyperlink w:anchor="_Toc101350291" w:history="1">
+          <w:hyperlink w:anchor="_Toc107389633" w:history="1">
             <w:r>
               <w:rPr>
                 <w:rStyle w:val="Hyperlink"/>
@@ -1295,7 +1295,7 @@
                 <w:noProof/>
                 <w:webHidden/>
               </w:rPr>
-              <w:instrText xml:space="preserve"> PAGEREF _Toc101350291 \h </w:instrText>
+              <w:instrText xml:space="preserve"> PAGEREF _Toc107389633 \h </w:instrText>
             </w:r>
             <w:r>
               <w:rPr>
@@ -1337,7 +1337,7 @@
               <w:lang w:eastAsia="ja-JP"/>
             </w:rPr>
           </w:pPr>
-          <w:hyperlink w:anchor="_Toc101350292" w:history="1">
+          <w:hyperlink w:anchor="_Toc107389634" w:history="1">
             <w:r>
               <w:rPr>
                 <w:rStyle w:val="Hyperlink"/>
@@ -1365,7 +1365,7 @@
                 <w:noProof/>
                 <w:webHidden/>
               </w:rPr>
-              <w:instrText xml:space="preserve"> PAGEREF _Toc101350292 \h </w:instrText>
+              <w:instrText xml:space="preserve"> PAGEREF _Toc107389634 \h </w:instrText>
             </w:r>
             <w:r>
               <w:rPr>
@@ -1407,7 +1407,7 @@
               <w:lang w:eastAsia="ja-JP"/>
             </w:rPr>
           </w:pPr>
-          <w:hyperlink w:anchor="_Toc101350293" w:history="1">
+          <w:hyperlink w:anchor="_Toc107389635" w:history="1">
             <w:r>
               <w:rPr>
                 <w:rStyle w:val="Hyperlink"/>
@@ -1434,7 +1434,7 @@
                 <w:noProof/>
                 <w:webHidden/>
               </w:rPr>
-              <w:instrText xml:space="preserve"> PAGEREF _Toc101350293 \h </w:instrText>
+              <w:instrText xml:space="preserve"> PAGEREF _Toc107389635 \h </w:instrText>
             </w:r>
             <w:r>
               <w:rPr>
@@ -1476,7 +1476,7 @@
               <w:lang w:eastAsia="ja-JP"/>
             </w:rPr>
           </w:pPr>
-          <w:hyperlink w:anchor="_Toc101350294" w:history="1">
+          <w:hyperlink w:anchor="_Toc107389636" w:history="1">
             <w:r>
               <w:rPr>
                 <w:rStyle w:val="Hyperlink"/>
@@ -1503,7 +1503,7 @@
                 <w:noProof/>
                 <w:webHidden/>
               </w:rPr>
-              <w:instrText xml:space="preserve"> PAGEREF _Toc101350294 \h </w:instrText>
+              <w:instrText xml:space="preserve"> PAGEREF _Toc107389636 \h </w:instrText>
             </w:r>
             <w:r>
               <w:rPr>
@@ -1545,7 +1545,7 @@
               <w:lang w:eastAsia="ja-JP"/>
             </w:rPr>
           </w:pPr>
-          <w:hyperlink w:anchor="_Toc101350295" w:history="1">
+          <w:hyperlink w:anchor="_Toc107389637" w:history="1">
             <w:r>
               <w:rPr>
                 <w:rStyle w:val="Hyperlink"/>
@@ -1572,7 +1572,7 @@
                 <w:noProof/>
                 <w:webHidden/>
               </w:rPr>
-              <w:instrText xml:space="preserve"> PAGEREF _Toc101350295 \h </w:instrText>
+              <w:instrText xml:space="preserve"> PAGEREF _Toc107389637 \h </w:instrText>
             </w:r>
             <w:r>
               <w:rPr>
@@ -1614,7 +1614,7 @@
               <w:lang w:eastAsia="ja-JP"/>
             </w:rPr>
           </w:pPr>
-          <w:hyperlink w:anchor="_Toc101350296" w:history="1">
+          <w:hyperlink w:anchor="_Toc107389638" w:history="1">
             <w:r>
               <w:rPr>
                 <w:rStyle w:val="Hyperlink"/>
@@ -1641,7 +1641,7 @@
                 <w:noProof/>
                 <w:webHidden/>
               </w:rPr>
-              <w:instrText xml:space="preserve"> PAGEREF _Toc101350296 \h </w:instrText>
+              <w:instrText xml:space="preserve"> PAGEREF _Toc107389638 \h </w:instrText>
             </w:r>
             <w:r>
               <w:rPr>
@@ -1683,7 +1683,7 @@
               <w:lang w:eastAsia="ja-JP"/>
             </w:rPr>
           </w:pPr>
-          <w:hyperlink w:anchor="_Toc101350297" w:history="1">
+          <w:hyperlink w:anchor="_Toc107389639" w:history="1">
             <w:r>
               <w:rPr>
                 <w:rStyle w:val="Hyperlink"/>
@@ -1710,7 +1710,7 @@
                 <w:noProof/>
                 <w:webHidden/>
               </w:rPr>
-              <w:instrText xml:space="preserve"> PAGEREF _Toc101350297 \h </w:instrText>
+              <w:instrText xml:space="preserve"> PAGEREF _Toc107389639 \h </w:instrText>
             </w:r>
             <w:r>
               <w:rPr>
@@ -1752,7 +1752,7 @@
               <w:lang w:eastAsia="ja-JP"/>
             </w:rPr>
           </w:pPr>
-          <w:hyperlink w:anchor="_Toc101350298" w:history="1">
+          <w:hyperlink w:anchor="_Toc107389640" w:history="1">
             <w:r>
               <w:rPr>
                 <w:rStyle w:val="Hyperlink"/>
@@ -1779,7 +1779,7 @@
                 <w:noProof/>
                 <w:webHidden/>
               </w:rPr>
-              <w:instrText xml:space="preserve"> PAGEREF _Toc101350298 \h </w:instrText>
+              <w:instrText xml:space="preserve"> PAGEREF _Toc107389640 \h </w:instrText>
             </w:r>
             <w:r>
               <w:rPr>
@@ -1821,7 +1821,7 @@
               <w:lang w:eastAsia="ja-JP"/>
             </w:rPr>
           </w:pPr>
-          <w:hyperlink w:anchor="_Toc101350299" w:history="1">
+          <w:hyperlink w:anchor="_Toc107389641" w:history="1">
             <w:r>
               <w:rPr>
                 <w:rStyle w:val="Hyperlink"/>
@@ -1848,7 +1848,7 @@
                 <w:noProof/>
                 <w:webHidden/>
               </w:rPr>
-              <w:instrText xml:space="preserve"> PAGEREF _Toc101350299 \h </w:instrText>
+              <w:instrText xml:space="preserve"> PAGEREF _Toc107389641 \h </w:instrText>
             </w:r>
             <w:r>
               <w:rPr>
@@ -1890,7 +1890,7 @@
               <w:lang w:eastAsia="ja-JP"/>
             </w:rPr>
           </w:pPr>
-          <w:hyperlink w:anchor="_Toc101350300" w:history="1">
+          <w:hyperlink w:anchor="_Toc107389642" w:history="1">
             <w:r>
               <w:rPr>
                 <w:rStyle w:val="Hyperlink"/>
@@ -1917,7 +1917,7 @@
                 <w:noProof/>
                 <w:webHidden/>
               </w:rPr>
-              <w:instrText xml:space="preserve"> PAGEREF _Toc101350300 \h </w:instrText>
+              <w:instrText xml:space="preserve"> PAGEREF _Toc107389642 \h </w:instrText>
             </w:r>
             <w:r>
               <w:rPr>
@@ -1959,7 +1959,7 @@
               <w:lang w:eastAsia="ja-JP"/>
             </w:rPr>
           </w:pPr>
-          <w:hyperlink w:anchor="_Toc101350301" w:history="1">
+          <w:hyperlink w:anchor="_Toc107389643" w:history="1">
             <w:r>
               <w:rPr>
                 <w:rStyle w:val="Hyperlink"/>
@@ -1986,7 +1986,7 @@
                 <w:noProof/>
                 <w:webHidden/>
               </w:rPr>
-              <w:instrText xml:space="preserve"> PAGEREF _Toc101350301 \h </w:instrText>
+              <w:instrText xml:space="preserve"> PAGEREF _Toc107389643 \h </w:instrText>
             </w:r>
             <w:r>
               <w:rPr>
@@ -2028,7 +2028,7 @@
               <w:lang w:eastAsia="ja-JP"/>
             </w:rPr>
           </w:pPr>
-          <w:hyperlink w:anchor="_Toc101350302" w:history="1">
+          <w:hyperlink w:anchor="_Toc107389644" w:history="1">
             <w:r>
               <w:rPr>
                 <w:rStyle w:val="Hyperlink"/>
@@ -2055,7 +2055,7 @@
                 <w:noProof/>
                 <w:webHidden/>
               </w:rPr>
-              <w:instrText xml:space="preserve"> PAGEREF _Toc101350302 \h </w:instrText>
+              <w:instrText xml:space="preserve"> PAGEREF _Toc107389644 \h </w:instrText>
             </w:r>
             <w:r>
               <w:rPr>
@@ -2097,7 +2097,7 @@
               <w:lang w:eastAsia="ja-JP"/>
             </w:rPr>
           </w:pPr>
-          <w:hyperlink w:anchor="_Toc101350303" w:history="1">
+          <w:hyperlink w:anchor="_Toc107389645" w:history="1">
             <w:r>
               <w:rPr>
                 <w:rStyle w:val="Hyperlink"/>
@@ -2124,7 +2124,7 @@
                 <w:noProof/>
                 <w:webHidden/>
               </w:rPr>
-              <w:instrText xml:space="preserve"> PAGEREF _Toc101350303 \h </w:instrText>
+              <w:instrText xml:space="preserve"> PAGEREF _Toc107389645 \h </w:instrText>
             </w:r>
             <w:r>
               <w:rPr>
@@ -2144,7 +2144,7 @@
                 <w:noProof/>
                 <w:webHidden/>
               </w:rPr>
-              <w:t>12</w:t>
+              <w:t>13</w:t>
             </w:r>
             <w:r>
               <w:rPr>
@@ -2166,7 +2166,7 @@
               <w:lang w:eastAsia="ja-JP"/>
             </w:rPr>
           </w:pPr>
-          <w:hyperlink w:anchor="_Toc101350304" w:history="1">
+          <w:hyperlink w:anchor="_Toc107389646" w:history="1">
             <w:r>
               <w:rPr>
                 <w:rStyle w:val="Hyperlink"/>
@@ -2209,7 +2209,7 @@
                 <w:noProof/>
                 <w:webHidden/>
               </w:rPr>
-              <w:instrText xml:space="preserve"> PAGEREF _Toc101350304 \h </w:instrText>
+              <w:instrText xml:space="preserve"> PAGEREF _Toc107389646 \h </w:instrText>
             </w:r>
             <w:r>
               <w:rPr>
@@ -2251,7 +2251,7 @@
               <w:lang w:eastAsia="ja-JP"/>
             </w:rPr>
           </w:pPr>
-          <w:hyperlink w:anchor="_Toc101350305" w:history="1">
+          <w:hyperlink w:anchor="_Toc107389647" w:history="1">
             <w:r>
               <w:rPr>
                 <w:rStyle w:val="Hyperlink"/>
@@ -2278,7 +2278,7 @@
                 <w:noProof/>
                 <w:webHidden/>
               </w:rPr>
-              <w:instrText xml:space="preserve"> PAGEREF _Toc101350305 \h </w:instrText>
+              <w:instrText xml:space="preserve"> PAGEREF _Toc107389647 \h </w:instrText>
             </w:r>
             <w:r>
               <w:rPr>
@@ -2320,7 +2320,7 @@
               <w:lang w:eastAsia="ja-JP"/>
             </w:rPr>
           </w:pPr>
-          <w:hyperlink w:anchor="_Toc101350306" w:history="1">
+          <w:hyperlink w:anchor="_Toc107389648" w:history="1">
             <w:r>
               <w:rPr>
                 <w:rStyle w:val="Hyperlink"/>
@@ -2347,7 +2347,7 @@
                 <w:noProof/>
                 <w:webHidden/>
               </w:rPr>
-              <w:instrText xml:space="preserve"> PAGEREF _Toc101350306 \h </w:instrText>
+              <w:instrText xml:space="preserve"> PAGEREF _Toc107389648 \h </w:instrText>
             </w:r>
             <w:r>
               <w:rPr>
@@ -2389,7 +2389,7 @@
               <w:lang w:eastAsia="ja-JP"/>
             </w:rPr>
           </w:pPr>
-          <w:hyperlink w:anchor="_Toc101350307" w:history="1">
+          <w:hyperlink w:anchor="_Toc107389649" w:history="1">
             <w:r>
               <w:rPr>
                 <w:rStyle w:val="Hyperlink"/>
@@ -2416,7 +2416,7 @@
                 <w:noProof/>
                 <w:webHidden/>
               </w:rPr>
-              <w:instrText xml:space="preserve"> PAGEREF _Toc101350307 \h </w:instrText>
+              <w:instrText xml:space="preserve"> PAGEREF _Toc107389649 \h </w:instrText>
             </w:r>
             <w:r>
               <w:rPr>
@@ -2458,7 +2458,7 @@
               <w:lang w:eastAsia="ja-JP"/>
             </w:rPr>
           </w:pPr>
-          <w:hyperlink w:anchor="_Toc101350308" w:history="1">
+          <w:hyperlink w:anchor="_Toc107389650" w:history="1">
             <w:r>
               <w:rPr>
                 <w:rStyle w:val="Hyperlink"/>
@@ -2501,7 +2501,7 @@
                 <w:noProof/>
                 <w:webHidden/>
               </w:rPr>
-              <w:instrText xml:space="preserve"> PAGEREF _Toc101350308 \h </w:instrText>
+              <w:instrText xml:space="preserve"> PAGEREF _Toc107389650 \h </w:instrText>
             </w:r>
             <w:r>
               <w:rPr>
@@ -2543,7 +2543,7 @@
               <w:lang w:eastAsia="ja-JP"/>
             </w:rPr>
           </w:pPr>
-          <w:hyperlink w:anchor="_Toc101350309" w:history="1">
+          <w:hyperlink w:anchor="_Toc107389651" w:history="1">
             <w:r>
               <w:rPr>
                 <w:rStyle w:val="Hyperlink"/>
@@ -2571,7 +2571,7 @@
                 <w:noProof/>
                 <w:webHidden/>
               </w:rPr>
-              <w:instrText xml:space="preserve"> PAGEREF _Toc101350309 \h </w:instrText>
+              <w:instrText xml:space="preserve"> PAGEREF _Toc107389651 \h </w:instrText>
             </w:r>
             <w:r>
               <w:rPr>
@@ -2613,7 +2613,7 @@
               <w:lang w:eastAsia="ja-JP"/>
             </w:rPr>
           </w:pPr>
-          <w:hyperlink w:anchor="_Toc101350310" w:history="1">
+          <w:hyperlink w:anchor="_Toc107389652" w:history="1">
             <w:r>
               <w:rPr>
                 <w:rStyle w:val="Hyperlink"/>
@@ -2641,7 +2641,7 @@
                 <w:noProof/>
                 <w:webHidden/>
               </w:rPr>
-              <w:instrText xml:space="preserve"> PAGEREF _Toc101350310 \h </w:instrText>
+              <w:instrText xml:space="preserve"> PAGEREF _Toc107389652 \h </w:instrText>
             </w:r>
             <w:r>
               <w:rPr>
@@ -2683,7 +2683,7 @@
               <w:lang w:eastAsia="ja-JP"/>
             </w:rPr>
           </w:pPr>
-          <w:hyperlink w:anchor="_Toc101350311" w:history="1">
+          <w:hyperlink w:anchor="_Toc107389653" w:history="1">
             <w:r>
               <w:rPr>
                 <w:rStyle w:val="Hyperlink"/>
@@ -2711,7 +2711,7 @@
                 <w:noProof/>
                 <w:webHidden/>
               </w:rPr>
-              <w:instrText xml:space="preserve"> PAGEREF _Toc101350311 \h </w:instrText>
+              <w:instrText xml:space="preserve"> PAGEREF _Toc107389653 \h </w:instrText>
             </w:r>
             <w:r>
               <w:rPr>
@@ -2753,7 +2753,7 @@
               <w:lang w:eastAsia="ja-JP"/>
             </w:rPr>
           </w:pPr>
-          <w:hyperlink w:anchor="_Toc101350312" w:history="1">
+          <w:hyperlink w:anchor="_Toc107389654" w:history="1">
             <w:r>
               <w:rPr>
                 <w:rStyle w:val="Hyperlink"/>
@@ -2781,7 +2781,7 @@
                 <w:noProof/>
                 <w:webHidden/>
               </w:rPr>
-              <w:instrText xml:space="preserve"> PAGEREF _Toc101350312 \h </w:instrText>
+              <w:instrText xml:space="preserve"> PAGEREF _Toc107389654 \h </w:instrText>
             </w:r>
             <w:r>
               <w:rPr>
@@ -2823,7 +2823,7 @@
               <w:lang w:eastAsia="ja-JP"/>
             </w:rPr>
           </w:pPr>
-          <w:hyperlink w:anchor="_Toc101350313" w:history="1">
+          <w:hyperlink w:anchor="_Toc107389655" w:history="1">
             <w:r>
               <w:rPr>
                 <w:rStyle w:val="Hyperlink"/>
@@ -2851,7 +2851,7 @@
                 <w:noProof/>
                 <w:webHidden/>
               </w:rPr>
-              <w:instrText xml:space="preserve"> PAGEREF _Toc101350313 \h </w:instrText>
+              <w:instrText xml:space="preserve"> PAGEREF _Toc107389655 \h </w:instrText>
             </w:r>
             <w:r>
               <w:rPr>
@@ -2893,7 +2893,7 @@
               <w:lang w:eastAsia="ja-JP"/>
             </w:rPr>
           </w:pPr>
-          <w:hyperlink w:anchor="_Toc101350314" w:history="1">
+          <w:hyperlink w:anchor="_Toc107389656" w:history="1">
             <w:r>
               <w:rPr>
                 <w:rStyle w:val="Hyperlink"/>
@@ -2921,7 +2921,7 @@
                 <w:noProof/>
                 <w:webHidden/>
               </w:rPr>
-              <w:instrText xml:space="preserve"> PAGEREF _Toc101350314 \h </w:instrText>
+              <w:instrText xml:space="preserve"> PAGEREF _Toc107389656 \h </w:instrText>
             </w:r>
             <w:r>
               <w:rPr>
@@ -2963,7 +2963,7 @@
               <w:lang w:eastAsia="ja-JP"/>
             </w:rPr>
           </w:pPr>
-          <w:hyperlink w:anchor="_Toc101350315" w:history="1">
+          <w:hyperlink w:anchor="_Toc107389657" w:history="1">
             <w:r>
               <w:rPr>
                 <w:rStyle w:val="Hyperlink"/>
@@ -2991,7 +2991,7 @@
                 <w:noProof/>
                 <w:webHidden/>
               </w:rPr>
-              <w:instrText xml:space="preserve"> PAGEREF _Toc101350315 \h </w:instrText>
+              <w:instrText xml:space="preserve"> PAGEREF _Toc107389657 \h </w:instrText>
             </w:r>
             <w:r>
               <w:rPr>
@@ -3033,7 +3033,7 @@
               <w:lang w:eastAsia="ja-JP"/>
             </w:rPr>
           </w:pPr>
-          <w:hyperlink w:anchor="_Toc101350316" w:history="1">
+          <w:hyperlink w:anchor="_Toc107389658" w:history="1">
             <w:r>
               <w:rPr>
                 <w:rStyle w:val="Hyperlink"/>
@@ -3061,7 +3061,7 @@
                 <w:noProof/>
                 <w:webHidden/>
               </w:rPr>
-              <w:instrText xml:space="preserve"> PAGEREF _Toc101350316 \h </w:instrText>
+              <w:instrText xml:space="preserve"> PAGEREF _Toc107389658 \h </w:instrText>
             </w:r>
             <w:r>
               <w:rPr>
@@ -3103,7 +3103,7 @@
               <w:lang w:eastAsia="ja-JP"/>
             </w:rPr>
           </w:pPr>
-          <w:hyperlink w:anchor="_Toc101350317" w:history="1">
+          <w:hyperlink w:anchor="_Toc107389659" w:history="1">
             <w:r>
               <w:rPr>
                 <w:rStyle w:val="Hyperlink"/>
@@ -3131,7 +3131,7 @@
                 <w:noProof/>
                 <w:webHidden/>
               </w:rPr>
-              <w:instrText xml:space="preserve"> PAGEREF _Toc101350317 \h </w:instrText>
+              <w:instrText xml:space="preserve"> PAGEREF _Toc107389659 \h </w:instrText>
             </w:r>
             <w:r>
               <w:rPr>
@@ -3173,7 +3173,7 @@
               <w:lang w:eastAsia="ja-JP"/>
             </w:rPr>
           </w:pPr>
-          <w:hyperlink w:anchor="_Toc101350318" w:history="1">
+          <w:hyperlink w:anchor="_Toc107389660" w:history="1">
             <w:r>
               <w:rPr>
                 <w:rStyle w:val="Hyperlink"/>
@@ -3201,7 +3201,7 @@
                 <w:noProof/>
                 <w:webHidden/>
               </w:rPr>
-              <w:instrText xml:space="preserve"> PAGEREF _Toc101350318 \h </w:instrText>
+              <w:instrText xml:space="preserve"> PAGEREF _Toc107389660 \h </w:instrText>
             </w:r>
             <w:r>
               <w:rPr>
@@ -3243,7 +3243,7 @@
               <w:lang w:eastAsia="ja-JP"/>
             </w:rPr>
           </w:pPr>
-          <w:hyperlink w:anchor="_Toc101350319" w:history="1">
+          <w:hyperlink w:anchor="_Toc107389661" w:history="1">
             <w:r>
               <w:rPr>
                 <w:rStyle w:val="Hyperlink"/>
@@ -3271,7 +3271,7 @@
                 <w:noProof/>
                 <w:webHidden/>
               </w:rPr>
-              <w:instrText xml:space="preserve"> PAGEREF _Toc101350319 \h </w:instrText>
+              <w:instrText xml:space="preserve"> PAGEREF _Toc107389661 \h </w:instrText>
             </w:r>
             <w:r>
               <w:rPr>
@@ -3313,7 +3313,7 @@
               <w:lang w:eastAsia="ja-JP"/>
             </w:rPr>
           </w:pPr>
-          <w:hyperlink w:anchor="_Toc101350320" w:history="1">
+          <w:hyperlink w:anchor="_Toc107389662" w:history="1">
             <w:r>
               <w:rPr>
                 <w:rStyle w:val="Hyperlink"/>
@@ -3341,7 +3341,7 @@
                 <w:noProof/>
                 <w:webHidden/>
               </w:rPr>
-              <w:instrText xml:space="preserve"> PAGEREF _Toc101350320 \h </w:instrText>
+              <w:instrText xml:space="preserve"> PAGEREF _Toc107389662 \h </w:instrText>
             </w:r>
             <w:r>
               <w:rPr>
@@ -3383,7 +3383,7 @@
               <w:lang w:eastAsia="ja-JP"/>
             </w:rPr>
           </w:pPr>
-          <w:hyperlink w:anchor="_Toc101350321" w:history="1">
+          <w:hyperlink w:anchor="_Toc107389663" w:history="1">
             <w:r>
               <w:rPr>
                 <w:rStyle w:val="Hyperlink"/>
@@ -3411,7 +3411,7 @@
                 <w:noProof/>
                 <w:webHidden/>
               </w:rPr>
-              <w:instrText xml:space="preserve"> PAGEREF _Toc101350321 \h </w:instrText>
+              <w:instrText xml:space="preserve"> PAGEREF _Toc107389663 \h </w:instrText>
             </w:r>
             <w:r>
               <w:rPr>
@@ -3453,7 +3453,7 @@
               <w:lang w:eastAsia="ja-JP"/>
             </w:rPr>
           </w:pPr>
-          <w:hyperlink w:anchor="_Toc101350322" w:history="1">
+          <w:hyperlink w:anchor="_Toc107389664" w:history="1">
             <w:r>
               <w:rPr>
                 <w:rStyle w:val="Hyperlink"/>
@@ -3481,7 +3481,7 @@
                 <w:noProof/>
                 <w:webHidden/>
               </w:rPr>
-              <w:instrText xml:space="preserve"> PAGEREF _Toc101350322 \h </w:instrText>
+              <w:instrText xml:space="preserve"> PAGEREF _Toc107389664 \h </w:instrText>
             </w:r>
             <w:r>
               <w:rPr>
@@ -3523,7 +3523,7 @@
               <w:lang w:eastAsia="ja-JP"/>
             </w:rPr>
           </w:pPr>
-          <w:hyperlink w:anchor="_Toc101350323" w:history="1">
+          <w:hyperlink w:anchor="_Toc107389665" w:history="1">
             <w:r>
               <w:rPr>
                 <w:rStyle w:val="Hyperlink"/>
@@ -3551,7 +3551,7 @@
                 <w:noProof/>
                 <w:webHidden/>
               </w:rPr>
-              <w:instrText xml:space="preserve"> PAGEREF _Toc101350323 \h </w:instrText>
+              <w:instrText xml:space="preserve"> PAGEREF _Toc107389665 \h </w:instrText>
             </w:r>
             <w:r>
               <w:rPr>
@@ -3593,7 +3593,7 @@
               <w:lang w:eastAsia="ja-JP"/>
             </w:rPr>
           </w:pPr>
-          <w:hyperlink w:anchor="_Toc101350324" w:history="1">
+          <w:hyperlink w:anchor="_Toc107389666" w:history="1">
             <w:r>
               <w:rPr>
                 <w:rStyle w:val="Hyperlink"/>
@@ -3621,7 +3621,7 @@
                 <w:noProof/>
                 <w:webHidden/>
               </w:rPr>
-              <w:instrText xml:space="preserve"> PAGEREF _Toc101350324 \h </w:instrText>
+              <w:instrText xml:space="preserve"> PAGEREF _Toc107389666 \h </w:instrText>
             </w:r>
             <w:r>
               <w:rPr>
@@ -3663,7 +3663,7 @@
               <w:lang w:eastAsia="ja-JP"/>
             </w:rPr>
           </w:pPr>
-          <w:hyperlink w:anchor="_Toc101350325" w:history="1">
+          <w:hyperlink w:anchor="_Toc107389667" w:history="1">
             <w:r>
               <w:rPr>
                 <w:rStyle w:val="Hyperlink"/>
@@ -3691,7 +3691,7 @@
                 <w:noProof/>
                 <w:webHidden/>
               </w:rPr>
-              <w:instrText xml:space="preserve"> PAGEREF _Toc101350325 \h </w:instrText>
+              <w:instrText xml:space="preserve"> PAGEREF _Toc107389667 \h </w:instrText>
             </w:r>
             <w:r>
               <w:rPr>
@@ -3733,7 +3733,7 @@
               <w:lang w:eastAsia="ja-JP"/>
             </w:rPr>
           </w:pPr>
-          <w:hyperlink w:anchor="_Toc101350326" w:history="1">
+          <w:hyperlink w:anchor="_Toc107389668" w:history="1">
             <w:r>
               <w:rPr>
                 <w:rStyle w:val="Hyperlink"/>
@@ -3761,7 +3761,7 @@
                 <w:noProof/>
                 <w:webHidden/>
               </w:rPr>
-              <w:instrText xml:space="preserve"> PAGEREF _Toc101350326 \h </w:instrText>
+              <w:instrText xml:space="preserve"> PAGEREF _Toc107389668 \h </w:instrText>
             </w:r>
             <w:r>
               <w:rPr>
@@ -3803,7 +3803,7 @@
               <w:lang w:eastAsia="ja-JP"/>
             </w:rPr>
           </w:pPr>
-          <w:hyperlink w:anchor="_Toc101350327" w:history="1">
+          <w:hyperlink w:anchor="_Toc107389669" w:history="1">
             <w:r>
               <w:rPr>
                 <w:rStyle w:val="Hyperlink"/>
@@ -3831,7 +3831,7 @@
                 <w:noProof/>
                 <w:webHidden/>
               </w:rPr>
-              <w:instrText xml:space="preserve"> PAGEREF _Toc101350327 \h </w:instrText>
+              <w:instrText xml:space="preserve"> PAGEREF _Toc107389669 \h </w:instrText>
             </w:r>
             <w:r>
               <w:rPr>
@@ -3873,7 +3873,7 @@
               <w:lang w:eastAsia="ja-JP"/>
             </w:rPr>
           </w:pPr>
-          <w:hyperlink w:anchor="_Toc101350328" w:history="1">
+          <w:hyperlink w:anchor="_Toc107389670" w:history="1">
             <w:r>
               <w:rPr>
                 <w:rStyle w:val="Hyperlink"/>
@@ -3901,7 +3901,7 @@
                 <w:noProof/>
                 <w:webHidden/>
               </w:rPr>
-              <w:instrText xml:space="preserve"> PAGEREF _Toc101350328 \h </w:instrText>
+              <w:instrText xml:space="preserve"> PAGEREF _Toc107389670 \h </w:instrText>
             </w:r>
             <w:r>
               <w:rPr>
@@ -3943,7 +3943,7 @@
               <w:lang w:eastAsia="ja-JP"/>
             </w:rPr>
           </w:pPr>
-          <w:hyperlink w:anchor="_Toc101350329" w:history="1">
+          <w:hyperlink w:anchor="_Toc107389671" w:history="1">
             <w:r>
               <w:rPr>
                 <w:rStyle w:val="Hyperlink"/>
@@ -3971,7 +3971,7 @@
                 <w:noProof/>
                 <w:webHidden/>
               </w:rPr>
-              <w:instrText xml:space="preserve"> PAGEREF _Toc101350329 \h </w:instrText>
+              <w:instrText xml:space="preserve"> PAGEREF _Toc107389671 \h </w:instrText>
             </w:r>
             <w:r>
               <w:rPr>
@@ -4013,7 +4013,7 @@
               <w:lang w:eastAsia="ja-JP"/>
             </w:rPr>
           </w:pPr>
-          <w:hyperlink w:anchor="_Toc101350330" w:history="1">
+          <w:hyperlink w:anchor="_Toc107389672" w:history="1">
             <w:r>
               <w:rPr>
                 <w:rStyle w:val="Hyperlink"/>
@@ -4041,7 +4041,7 @@
                 <w:noProof/>
                 <w:webHidden/>
               </w:rPr>
-              <w:instrText xml:space="preserve"> PAGEREF _Toc101350330 \h </w:instrText>
+              <w:instrText xml:space="preserve"> PAGEREF _Toc107389672 \h </w:instrText>
             </w:r>
             <w:r>
               <w:rPr>
@@ -4083,7 +4083,7 @@
               <w:lang w:eastAsia="ja-JP"/>
             </w:rPr>
           </w:pPr>
-          <w:hyperlink w:anchor="_Toc101350331" w:history="1">
+          <w:hyperlink w:anchor="_Toc107389673" w:history="1">
             <w:r>
               <w:rPr>
                 <w:rStyle w:val="Hyperlink"/>
@@ -4111,7 +4111,7 @@
                 <w:noProof/>
                 <w:webHidden/>
               </w:rPr>
-              <w:instrText xml:space="preserve"> PAGEREF _Toc101350331 \h </w:instrText>
+              <w:instrText xml:space="preserve"> PAGEREF _Toc107389673 \h </w:instrText>
             </w:r>
             <w:r>
               <w:rPr>
@@ -4153,7 +4153,7 @@
               <w:lang w:eastAsia="ja-JP"/>
             </w:rPr>
           </w:pPr>
-          <w:hyperlink w:anchor="_Toc101350332" w:history="1">
+          <w:hyperlink w:anchor="_Toc107389674" w:history="1">
             <w:r>
               <w:rPr>
                 <w:rStyle w:val="Hyperlink"/>
@@ -4181,7 +4181,7 @@
                 <w:noProof/>
                 <w:webHidden/>
               </w:rPr>
-              <w:instrText xml:space="preserve"> PAGEREF _Toc101350332 \h </w:instrText>
+              <w:instrText xml:space="preserve"> PAGEREF _Toc107389674 \h </w:instrText>
             </w:r>
             <w:r>
               <w:rPr>
@@ -4223,7 +4223,7 @@
               <w:lang w:eastAsia="ja-JP"/>
             </w:rPr>
           </w:pPr>
-          <w:hyperlink w:anchor="_Toc101350333" w:history="1">
+          <w:hyperlink w:anchor="_Toc107389675" w:history="1">
             <w:r>
               <w:rPr>
                 <w:rStyle w:val="Hyperlink"/>
@@ -4251,7 +4251,7 @@
                 <w:noProof/>
                 <w:webHidden/>
               </w:rPr>
-              <w:instrText xml:space="preserve"> PAGEREF _Toc101350333 \h </w:instrText>
+              <w:instrText xml:space="preserve"> PAGEREF _Toc107389675 \h </w:instrText>
             </w:r>
             <w:r>
               <w:rPr>
@@ -4293,7 +4293,7 @@
               <w:lang w:eastAsia="ja-JP"/>
             </w:rPr>
           </w:pPr>
-          <w:hyperlink w:anchor="_Toc101350334" w:history="1">
+          <w:hyperlink w:anchor="_Toc107389676" w:history="1">
             <w:r>
               <w:rPr>
                 <w:rStyle w:val="Hyperlink"/>
@@ -4320,7 +4320,7 @@
                 <w:noProof/>
                 <w:webHidden/>
               </w:rPr>
-              <w:instrText xml:space="preserve"> PAGEREF _Toc101350334 \h </w:instrText>
+              <w:instrText xml:space="preserve"> PAGEREF _Toc107389676 \h </w:instrText>
             </w:r>
             <w:r>
               <w:rPr>
@@ -4362,7 +4362,7 @@
               <w:lang w:eastAsia="ja-JP"/>
             </w:rPr>
           </w:pPr>
-          <w:hyperlink w:anchor="_Toc101350335" w:history="1">
+          <w:hyperlink w:anchor="_Toc107389677" w:history="1">
             <w:r>
               <w:rPr>
                 <w:rStyle w:val="Hyperlink"/>
@@ -4389,7 +4389,7 @@
                 <w:noProof/>
                 <w:webHidden/>
               </w:rPr>
-              <w:instrText xml:space="preserve"> PAGEREF _Toc101350335 \h </w:instrText>
+              <w:instrText xml:space="preserve"> PAGEREF _Toc107389677 \h </w:instrText>
             </w:r>
             <w:r>
               <w:rPr>
@@ -4431,7 +4431,7 @@
               <w:lang w:eastAsia="ja-JP"/>
             </w:rPr>
           </w:pPr>
-          <w:hyperlink w:anchor="_Toc101350336" w:history="1">
+          <w:hyperlink w:anchor="_Toc107389678" w:history="1">
             <w:r>
               <w:rPr>
                 <w:rStyle w:val="Hyperlink"/>
@@ -4459,7 +4459,7 @@
                 <w:noProof/>
                 <w:webHidden/>
               </w:rPr>
-              <w:instrText xml:space="preserve"> PAGEREF _Toc101350336 \h </w:instrText>
+              <w:instrText xml:space="preserve"> PAGEREF _Toc107389678 \h </w:instrText>
             </w:r>
             <w:r>
               <w:rPr>
@@ -4501,7 +4501,7 @@
               <w:lang w:eastAsia="ja-JP"/>
             </w:rPr>
           </w:pPr>
-          <w:hyperlink w:anchor="_Toc101350337" w:history="1">
+          <w:hyperlink w:anchor="_Toc107389679" w:history="1">
             <w:r>
               <w:rPr>
                 <w:rStyle w:val="Hyperlink"/>
@@ -4528,7 +4528,7 @@
                 <w:noProof/>
                 <w:webHidden/>
               </w:rPr>
-              <w:instrText xml:space="preserve"> PAGEREF _Toc101350337 \h </w:instrText>
+              <w:instrText xml:space="preserve"> PAGEREF _Toc107389679 \h </w:instrText>
             </w:r>
             <w:r>
               <w:rPr>
@@ -4570,7 +4570,7 @@
               <w:lang w:eastAsia="ja-JP"/>
             </w:rPr>
           </w:pPr>
-          <w:hyperlink w:anchor="_Toc101350338" w:history="1">
+          <w:hyperlink w:anchor="_Toc107389680" w:history="1">
             <w:r>
               <w:rPr>
                 <w:rStyle w:val="Hyperlink"/>
@@ -4597,7 +4597,7 @@
                 <w:noProof/>
                 <w:webHidden/>
               </w:rPr>
-              <w:instrText xml:space="preserve"> PAGEREF _Toc101350338 \h </w:instrText>
+              <w:instrText xml:space="preserve"> PAGEREF _Toc107389680 \h </w:instrText>
             </w:r>
             <w:r>
               <w:rPr>
@@ -4639,7 +4639,7 @@
               <w:lang w:eastAsia="ja-JP"/>
             </w:rPr>
           </w:pPr>
-          <w:hyperlink w:anchor="_Toc101350339" w:history="1">
+          <w:hyperlink w:anchor="_Toc107389681" w:history="1">
             <w:r>
               <w:rPr>
                 <w:rStyle w:val="Hyperlink"/>
@@ -4666,7 +4666,7 @@
                 <w:noProof/>
                 <w:webHidden/>
               </w:rPr>
-              <w:instrText xml:space="preserve"> PAGEREF _Toc101350339 \h </w:instrText>
+              <w:instrText xml:space="preserve"> PAGEREF _Toc107389681 \h </w:instrText>
             </w:r>
             <w:r>
               <w:rPr>
@@ -4708,7 +4708,7 @@
               <w:lang w:eastAsia="ja-JP"/>
             </w:rPr>
           </w:pPr>
-          <w:hyperlink w:anchor="_Toc101350340" w:history="1">
+          <w:hyperlink w:anchor="_Toc107389682" w:history="1">
             <w:r>
               <w:rPr>
                 <w:rStyle w:val="Hyperlink"/>
@@ -4735,7 +4735,7 @@
                 <w:noProof/>
                 <w:webHidden/>
               </w:rPr>
-              <w:instrText xml:space="preserve"> PAGEREF _Toc101350340 \h </w:instrText>
+              <w:instrText xml:space="preserve"> PAGEREF _Toc107389682 \h </w:instrText>
             </w:r>
             <w:r>
               <w:rPr>
@@ -4777,7 +4777,7 @@
               <w:lang w:eastAsia="ja-JP"/>
             </w:rPr>
           </w:pPr>
-          <w:hyperlink w:anchor="_Toc101350341" w:history="1">
+          <w:hyperlink w:anchor="_Toc107389683" w:history="1">
             <w:r>
               <w:rPr>
                 <w:rStyle w:val="Hyperlink"/>
@@ -4804,7 +4804,7 @@
                 <w:noProof/>
                 <w:webHidden/>
               </w:rPr>
-              <w:instrText xml:space="preserve"> PAGEREF _Toc101350341 \h </w:instrText>
+              <w:instrText xml:space="preserve"> PAGEREF _Toc107389683 \h </w:instrText>
             </w:r>
             <w:r>
               <w:rPr>
@@ -4846,7 +4846,7 @@
               <w:lang w:eastAsia="ja-JP"/>
             </w:rPr>
           </w:pPr>
-          <w:hyperlink w:anchor="_Toc101350342" w:history="1">
+          <w:hyperlink w:anchor="_Toc107389684" w:history="1">
             <w:r>
               <w:rPr>
                 <w:rStyle w:val="Hyperlink"/>
@@ -4873,7 +4873,7 @@
                 <w:noProof/>
                 <w:webHidden/>
               </w:rPr>
-              <w:instrText xml:space="preserve"> PAGEREF _Toc101350342 \h </w:instrText>
+              <w:instrText xml:space="preserve"> PAGEREF _Toc107389684 \h </w:instrText>
             </w:r>
             <w:r>
               <w:rPr>
@@ -4915,7 +4915,7 @@
               <w:lang w:eastAsia="ja-JP"/>
             </w:rPr>
           </w:pPr>
-          <w:hyperlink w:anchor="_Toc101350343" w:history="1">
+          <w:hyperlink w:anchor="_Toc107389685" w:history="1">
             <w:r>
               <w:rPr>
                 <w:rStyle w:val="Hyperlink"/>
@@ -4942,7 +4942,7 @@
                 <w:noProof/>
                 <w:webHidden/>
               </w:rPr>
-              <w:instrText xml:space="preserve"> PAGEREF _Toc101350343 \h </w:instrText>
+              <w:instrText xml:space="preserve"> PAGEREF _Toc107389685 \h </w:instrText>
             </w:r>
             <w:r>
               <w:rPr>
@@ -4984,7 +4984,7 @@
               <w:lang w:eastAsia="ja-JP"/>
             </w:rPr>
           </w:pPr>
-          <w:hyperlink w:anchor="_Toc101350344" w:history="1">
+          <w:hyperlink w:anchor="_Toc107389686" w:history="1">
             <w:r>
               <w:rPr>
                 <w:rStyle w:val="Hyperlink"/>
@@ -5011,7 +5011,7 @@
                 <w:noProof/>
                 <w:webHidden/>
               </w:rPr>
-              <w:instrText xml:space="preserve"> PAGEREF _Toc101350344 \h </w:instrText>
+              <w:instrText xml:space="preserve"> PAGEREF _Toc107389686 \h </w:instrText>
             </w:r>
             <w:r>
               <w:rPr>
@@ -5053,7 +5053,7 @@
               <w:lang w:eastAsia="ja-JP"/>
             </w:rPr>
           </w:pPr>
-          <w:hyperlink w:anchor="_Toc101350345" w:history="1">
+          <w:hyperlink w:anchor="_Toc107389687" w:history="1">
             <w:r>
               <w:rPr>
                 <w:rStyle w:val="Hyperlink"/>
@@ -5080,7 +5080,7 @@
                 <w:noProof/>
                 <w:webHidden/>
               </w:rPr>
-              <w:instrText xml:space="preserve"> PAGEREF _Toc101350345 \h </w:instrText>
+              <w:instrText xml:space="preserve"> PAGEREF _Toc107389687 \h </w:instrText>
             </w:r>
             <w:r>
               <w:rPr>
@@ -5122,7 +5122,7 @@
               <w:lang w:eastAsia="ja-JP"/>
             </w:rPr>
           </w:pPr>
-          <w:hyperlink w:anchor="_Toc101350346" w:history="1">
+          <w:hyperlink w:anchor="_Toc107389688" w:history="1">
             <w:r>
               <w:rPr>
                 <w:rStyle w:val="Hyperlink"/>
@@ -5149,7 +5149,7 @@
                 <w:noProof/>
                 <w:webHidden/>
               </w:rPr>
-              <w:instrText xml:space="preserve"> PAGEREF _Toc101350346 \h </w:instrText>
+              <w:instrText xml:space="preserve"> PAGEREF _Toc107389688 \h </w:instrText>
             </w:r>
             <w:r>
               <w:rPr>
@@ -5191,7 +5191,7 @@
               <w:lang w:eastAsia="ja-JP"/>
             </w:rPr>
           </w:pPr>
-          <w:hyperlink w:anchor="_Toc101350347" w:history="1">
+          <w:hyperlink w:anchor="_Toc107389689" w:history="1">
             <w:r>
               <w:rPr>
                 <w:rStyle w:val="Hyperlink"/>
@@ -5219,7 +5219,7 @@
                 <w:noProof/>
                 <w:webHidden/>
               </w:rPr>
-              <w:instrText xml:space="preserve"> PAGEREF _Toc101350347 \h </w:instrText>
+              <w:instrText xml:space="preserve"> PAGEREF _Toc107389689 \h </w:instrText>
             </w:r>
             <w:r>
               <w:rPr>
@@ -5261,7 +5261,7 @@
               <w:lang w:eastAsia="ja-JP"/>
             </w:rPr>
           </w:pPr>
-          <w:hyperlink w:anchor="_Toc101350348" w:history="1">
+          <w:hyperlink w:anchor="_Toc107389690" w:history="1">
             <w:r>
               <w:rPr>
                 <w:rStyle w:val="Hyperlink"/>
@@ -5288,7 +5288,7 @@
                 <w:noProof/>
                 <w:webHidden/>
               </w:rPr>
-              <w:instrText xml:space="preserve"> PAGEREF _Toc101350348 \h </w:instrText>
+              <w:instrText xml:space="preserve"> PAGEREF _Toc107389690 \h </w:instrText>
             </w:r>
             <w:r>
               <w:rPr>
@@ -5330,7 +5330,7 @@
               <w:lang w:eastAsia="ja-JP"/>
             </w:rPr>
           </w:pPr>
-          <w:hyperlink w:anchor="_Toc101350349" w:history="1">
+          <w:hyperlink w:anchor="_Toc107389691" w:history="1">
             <w:r>
               <w:rPr>
                 <w:rStyle w:val="Hyperlink"/>
@@ -5357,7 +5357,7 @@
                 <w:noProof/>
                 <w:webHidden/>
               </w:rPr>
-              <w:instrText xml:space="preserve"> PAGEREF _Toc101350349 \h </w:instrText>
+              <w:instrText xml:space="preserve"> PAGEREF _Toc107389691 \h </w:instrText>
             </w:r>
             <w:r>
               <w:rPr>
@@ -5399,7 +5399,7 @@
               <w:lang w:eastAsia="ja-JP"/>
             </w:rPr>
           </w:pPr>
-          <w:hyperlink w:anchor="_Toc101350350" w:history="1">
+          <w:hyperlink w:anchor="_Toc107389692" w:history="1">
             <w:r>
               <w:rPr>
                 <w:rStyle w:val="Hyperlink"/>
@@ -5426,7 +5426,7 @@
                 <w:noProof/>
                 <w:webHidden/>
               </w:rPr>
-              <w:instrText xml:space="preserve"> PAGEREF _Toc101350350 \h </w:instrText>
+              <w:instrText xml:space="preserve"> PAGEREF _Toc107389692 \h </w:instrText>
             </w:r>
             <w:r>
               <w:rPr>
@@ -5478,7 +5478,7 @@
       <w:pPr>
         <w:pStyle w:val="Heading1"/>
       </w:pPr>
-      <w:bookmarkStart w:id="0" w:name="_Toc101350274"/>
+      <w:bookmarkStart w:id="0" w:name="_Toc107389616"/>
       <w:r>
         <w:lastRenderedPageBreak/>
         <w:t>Cloud</w:t>
@@ -6600,7 +6600,7 @@
       <w:pPr>
         <w:pStyle w:val="Heading2"/>
       </w:pPr>
-      <w:bookmarkStart w:id="1" w:name="_Toc101350275"/>
+      <w:bookmarkStart w:id="1" w:name="_Toc107389617"/>
       <w:r>
         <w:t>Categories</w:t>
       </w:r>
@@ -6882,14 +6882,17 @@
         <w:t xml:space="preserve">emulated </w:t>
       </w:r>
       <w:r>
-        <w:t>in another computer.</w:t>
+        <w:t>in another computer</w:t>
+      </w:r>
+      <w:r>
+        <w:t>, with their own OS.</w:t>
       </w:r>
     </w:p>
     <w:p>
       <w:pPr>
         <w:pStyle w:val="Heading2"/>
       </w:pPr>
-      <w:bookmarkStart w:id="2" w:name="_Toc101350276"/>
+      <w:bookmarkStart w:id="2" w:name="_Toc107389618"/>
       <w:r>
         <w:t xml:space="preserve">Types of </w:t>
       </w:r>
@@ -6949,7 +6952,7 @@
       <w:pPr>
         <w:pStyle w:val="Heading3"/>
       </w:pPr>
-      <w:bookmarkStart w:id="3" w:name="_Toc101350277"/>
+      <w:bookmarkStart w:id="3" w:name="_Toc107389619"/>
       <w:r>
         <w:t>Public cloud</w:t>
       </w:r>
@@ -7003,7 +7006,7 @@
       <w:pPr>
         <w:pStyle w:val="Heading3"/>
       </w:pPr>
-      <w:bookmarkStart w:id="4" w:name="_Toc101350278"/>
+      <w:bookmarkStart w:id="4" w:name="_Toc107389620"/>
       <w:r>
         <w:t>Private cloud</w:t>
       </w:r>
@@ -7049,7 +7052,7 @@
       <w:pPr>
         <w:pStyle w:val="Heading3"/>
       </w:pPr>
-      <w:bookmarkStart w:id="5" w:name="_Toc101350279"/>
+      <w:bookmarkStart w:id="5" w:name="_Toc107389621"/>
       <w:r>
         <w:t>Hybrid cloud</w:t>
       </w:r>
@@ -7095,7 +7098,7 @@
       <w:pPr>
         <w:pStyle w:val="Heading2"/>
       </w:pPr>
-      <w:bookmarkStart w:id="6" w:name="_Toc101350280"/>
+      <w:bookmarkStart w:id="6" w:name="_Toc107389622"/>
       <w:r>
         <w:t>Advantages of cloud computing</w:t>
       </w:r>
@@ -7424,11 +7427,10 @@
       <w:r>
         <w:rPr>
           <w:rFonts w:ascii="Times New Roman" w:eastAsia="Times New Roman" w:hAnsi="Times New Roman" w:cs="Times New Roman"/>
-          <w:i/>
           <w:sz w:val="24"/>
           <w:szCs w:val="24"/>
         </w:rPr>
-        <w:t>Region</w:t>
+        <w:t xml:space="preserve">Read about </w:t>
       </w:r>
       <w:r>
         <w:rPr>
@@ -7437,7 +7439,115 @@
           <w:sz w:val="24"/>
           <w:szCs w:val="24"/>
         </w:rPr>
-        <w:t xml:space="preserve"> pairs, availability zones, Azure regions</w:t>
+        <w:t>Region</w:t>
+      </w:r>
+      <w:r>
+        <w:rPr>
+          <w:rFonts w:ascii="Times New Roman" w:eastAsia="Times New Roman" w:hAnsi="Times New Roman" w:cs="Times New Roman"/>
+          <w:i/>
+          <w:sz w:val="24"/>
+          <w:szCs w:val="24"/>
+        </w:rPr>
+        <w:t xml:space="preserve"> </w:t>
+      </w:r>
+      <w:r>
+        <w:rPr>
+          <w:rFonts w:ascii="Times New Roman" w:eastAsia="Times New Roman" w:hAnsi="Times New Roman" w:cs="Times New Roman"/>
+          <w:i/>
+          <w:sz w:val="24"/>
+          <w:szCs w:val="24"/>
+        </w:rPr>
+        <w:t>P</w:t>
+      </w:r>
+      <w:r>
+        <w:rPr>
+          <w:rFonts w:ascii="Times New Roman" w:eastAsia="Times New Roman" w:hAnsi="Times New Roman" w:cs="Times New Roman"/>
+          <w:i/>
+          <w:sz w:val="24"/>
+          <w:szCs w:val="24"/>
+        </w:rPr>
+        <w:t>airs</w:t>
+      </w:r>
+      <w:r>
+        <w:rPr>
+          <w:rFonts w:ascii="Times New Roman" w:eastAsia="Times New Roman" w:hAnsi="Times New Roman" w:cs="Times New Roman"/>
+          <w:i/>
+          <w:sz w:val="24"/>
+          <w:szCs w:val="24"/>
+        </w:rPr>
+        <w:t xml:space="preserve">, </w:t>
+      </w:r>
+      <w:r>
+        <w:rPr>
+          <w:rFonts w:ascii="Times New Roman" w:eastAsia="Times New Roman" w:hAnsi="Times New Roman" w:cs="Times New Roman"/>
+          <w:i/>
+          <w:sz w:val="24"/>
+          <w:szCs w:val="24"/>
+        </w:rPr>
+        <w:t>A</w:t>
+      </w:r>
+      <w:r>
+        <w:rPr>
+          <w:rFonts w:ascii="Times New Roman" w:eastAsia="Times New Roman" w:hAnsi="Times New Roman" w:cs="Times New Roman"/>
+          <w:i/>
+          <w:sz w:val="24"/>
+          <w:szCs w:val="24"/>
+        </w:rPr>
+        <w:t xml:space="preserve">vailability </w:t>
+      </w:r>
+      <w:r>
+        <w:rPr>
+          <w:rFonts w:ascii="Times New Roman" w:eastAsia="Times New Roman" w:hAnsi="Times New Roman" w:cs="Times New Roman"/>
+          <w:i/>
+          <w:sz w:val="24"/>
+          <w:szCs w:val="24"/>
+        </w:rPr>
+        <w:t>Z</w:t>
+      </w:r>
+      <w:r>
+        <w:rPr>
+          <w:rFonts w:ascii="Times New Roman" w:eastAsia="Times New Roman" w:hAnsi="Times New Roman" w:cs="Times New Roman"/>
+          <w:i/>
+          <w:sz w:val="24"/>
+          <w:szCs w:val="24"/>
+        </w:rPr>
+        <w:t>ones</w:t>
+      </w:r>
+      <w:r>
+        <w:rPr>
+          <w:rFonts w:ascii="Times New Roman" w:eastAsia="Times New Roman" w:hAnsi="Times New Roman" w:cs="Times New Roman"/>
+          <w:i/>
+          <w:sz w:val="24"/>
+          <w:szCs w:val="24"/>
+        </w:rPr>
+        <w:t xml:space="preserve">, Azure </w:t>
+      </w:r>
+      <w:r>
+        <w:rPr>
+          <w:rFonts w:ascii="Times New Roman" w:eastAsia="Times New Roman" w:hAnsi="Times New Roman" w:cs="Times New Roman"/>
+          <w:i/>
+          <w:sz w:val="24"/>
+          <w:szCs w:val="24"/>
+        </w:rPr>
+        <w:t>R</w:t>
+      </w:r>
+      <w:r>
+        <w:rPr>
+          <w:rFonts w:ascii="Times New Roman" w:eastAsia="Times New Roman" w:hAnsi="Times New Roman" w:cs="Times New Roman"/>
+          <w:i/>
+          <w:sz w:val="24"/>
+          <w:szCs w:val="24"/>
+        </w:rPr>
+        <w:t>egions</w:t>
+      </w:r>
+      <w:r>
+        <w:rPr>
+          <w:rFonts w:ascii="Times New Roman" w:eastAsia="Times New Roman" w:hAnsi="Times New Roman" w:cs="Times New Roman"/>
+          <w:i/>
+          <w:sz w:val="24"/>
+          <w:szCs w:val="24"/>
+        </w:rPr>
+        <w:t xml:space="preserve"> for details</w:t>
       </w:r>
       <w:r>
         <w:rPr>
@@ -7466,7 +7576,7 @@
           <w:rFonts w:eastAsia="Times New Roman"/>
         </w:rPr>
       </w:pPr>
-      <w:bookmarkStart w:id="7" w:name="_Toc101350281"/>
+      <w:bookmarkStart w:id="7" w:name="_Toc107389623"/>
       <w:r>
         <w:rPr>
           <w:rFonts w:eastAsia="Times New Roman"/>
@@ -7486,7 +7596,7 @@
       <w:pPr>
         <w:pStyle w:val="Heading3"/>
       </w:pPr>
-      <w:bookmarkStart w:id="8" w:name="_Toc101350282"/>
+      <w:bookmarkStart w:id="8" w:name="_Toc107389624"/>
       <w:r>
         <w:t>Virtual Machines</w:t>
       </w:r>
@@ -7494,7 +7604,13 @@
     </w:p>
     <w:p>
       <w:r>
-        <w:t>When you want to be have:</w:t>
+        <w:t>When you want to</w:t>
+      </w:r>
+      <w:r>
+        <w:t xml:space="preserve"> </w:t>
+      </w:r>
+      <w:r>
+        <w:t>have:</w:t>
       </w:r>
     </w:p>
     <w:p>
@@ -7629,7 +7745,7 @@
       <w:pPr>
         <w:pStyle w:val="Heading3"/>
       </w:pPr>
-      <w:bookmarkStart w:id="9" w:name="_Toc101350283"/>
+      <w:bookmarkStart w:id="9" w:name="_Toc107389625"/>
       <w:r>
         <w:t>App Service</w:t>
       </w:r>
@@ -7653,7 +7769,7 @@
       <w:pPr>
         <w:pStyle w:val="Heading3"/>
       </w:pPr>
-      <w:bookmarkStart w:id="10" w:name="_Toc101350284"/>
+      <w:bookmarkStart w:id="10" w:name="_Toc107389626"/>
       <w:r>
         <w:t>Containers</w:t>
       </w:r>
@@ -7661,65 +7777,34 @@
         <w:t>,</w:t>
       </w:r>
       <w:r>
-        <w:t xml:space="preserve"> </w:t>
-      </w:r>
-      <w:proofErr w:type="spellStart"/>
-      <w:r>
-        <w:t>Kubernetes</w:t>
-      </w:r>
-      <w:proofErr w:type="spellEnd"/>
-      <w:r>
-        <w:t xml:space="preserve">, </w:t>
-      </w:r>
-      <w:proofErr w:type="spellStart"/>
-      <w:r>
-        <w:t>Microservices</w:t>
+        <w:t xml:space="preserve"> Kubernetes</w:t>
+      </w:r>
+      <w:r>
+        <w:t>, Microservices</w:t>
       </w:r>
       <w:bookmarkEnd w:id="10"/>
-      <w:proofErr w:type="spellEnd"/>
-    </w:p>
-    <w:p>
-      <w:proofErr w:type="spellStart"/>
-      <w:r>
-        <w:t>Kubernetes</w:t>
-      </w:r>
-      <w:proofErr w:type="spellEnd"/>
-      <w:r>
-        <w:t xml:space="preserve"> manages pods (which can contain one or more containers), containers can contain </w:t>
-      </w:r>
-      <w:proofErr w:type="spellStart"/>
-      <w:r>
-        <w:t>microservices</w:t>
-      </w:r>
-      <w:proofErr w:type="spellEnd"/>
-      <w:r>
-        <w:t xml:space="preserve">, </w:t>
-      </w:r>
-      <w:proofErr w:type="spellStart"/>
-      <w:proofErr w:type="gramStart"/>
-      <w:r>
-        <w:t>microservices</w:t>
-      </w:r>
-      <w:proofErr w:type="spellEnd"/>
-      <w:proofErr w:type="gramEnd"/>
-      <w:r>
-        <w:t xml:space="preserve"> are components of functionality (e.g., a calendar function) that could be used in an app that together with other </w:t>
-      </w:r>
-      <w:proofErr w:type="spellStart"/>
-      <w:r>
-        <w:t>microservices</w:t>
-      </w:r>
-      <w:proofErr w:type="spellEnd"/>
-      <w:r>
-        <w:t xml:space="preserve"> make up the app. If one </w:t>
-      </w:r>
-      <w:proofErr w:type="spellStart"/>
-      <w:r>
-        <w:t>microservice</w:t>
-      </w:r>
-      <w:proofErr w:type="spellEnd"/>
-      <w:r>
-        <w:t xml:space="preserve"> goes </w:t>
+    </w:p>
+    <w:p>
+      <w:r>
+        <w:t xml:space="preserve">Kubernetes manages pods (which can contain one or more containers), containers can contain microservices, </w:t>
+      </w:r>
+      <w:r>
+        <w:t>and microservices</w:t>
+      </w:r>
+      <w:r>
+        <w:t xml:space="preserve"> are components of functionality (e.g., a calendar function) that could be used in an app that</w:t>
+      </w:r>
+      <w:r>
+        <w:t>,</w:t>
+      </w:r>
+      <w:r>
+        <w:t xml:space="preserve"> together with other microservices</w:t>
+      </w:r>
+      <w:r>
+        <w:t>,</w:t>
+      </w:r>
+      <w:r>
+        <w:t xml:space="preserve"> make up the app. If one microservice goes </w:t>
       </w:r>
       <w:r>
         <w:t>down,</w:t>
@@ -7732,7 +7817,7 @@
       <w:pPr>
         <w:pStyle w:val="Heading3"/>
       </w:pPr>
-      <w:bookmarkStart w:id="11" w:name="_Toc101350285"/>
+      <w:bookmarkStart w:id="11" w:name="_Toc107389627"/>
       <w:r>
         <w:t xml:space="preserve">Function </w:t>
       </w:r>
@@ -7841,7 +7926,7 @@
       <w:pPr>
         <w:pStyle w:val="Heading3"/>
       </w:pPr>
-      <w:bookmarkStart w:id="12" w:name="_Toc101350286"/>
+      <w:bookmarkStart w:id="12" w:name="_Toc107389628"/>
       <w:r>
         <w:lastRenderedPageBreak/>
         <w:t>Virtual Desktop</w:t>
@@ -7899,7 +7984,7 @@
       <w:pPr>
         <w:pStyle w:val="Heading1"/>
       </w:pPr>
-      <w:bookmarkStart w:id="13" w:name="_Toc101350287"/>
+      <w:bookmarkStart w:id="13" w:name="_Toc107389629"/>
       <w:r>
         <w:t>Azure Virtual Network</w:t>
       </w:r>
@@ -8124,7 +8209,7 @@
       <w:pPr>
         <w:pStyle w:val="Heading2"/>
       </w:pPr>
-      <w:bookmarkStart w:id="14" w:name="_Toc101350288"/>
+      <w:bookmarkStart w:id="14" w:name="_Toc107389630"/>
       <w:r>
         <w:t>Communications with on-premises devices:</w:t>
       </w:r>
@@ -8140,7 +8225,7 @@
           <w:lang w:eastAsia="ja-JP"/>
         </w:rPr>
       </w:pPr>
-      <w:bookmarkStart w:id="15" w:name="_Toc101350289"/>
+      <w:bookmarkStart w:id="15" w:name="_Toc107389631"/>
       <w:r>
         <w:rPr>
           <w:rStyle w:val="Heading3Char"/>
@@ -8189,7 +8274,7 @@
           <w:lang w:eastAsia="ja-JP"/>
         </w:rPr>
       </w:pPr>
-      <w:bookmarkStart w:id="16" w:name="_Toc101350290"/>
+      <w:bookmarkStart w:id="16" w:name="_Toc107389632"/>
       <w:r>
         <w:rPr>
           <w:rStyle w:val="Heading3Char"/>
@@ -8232,7 +8317,7 @@
       <w:pPr>
         <w:pStyle w:val="Heading3"/>
       </w:pPr>
-      <w:bookmarkStart w:id="17" w:name="_Toc101350291"/>
+      <w:bookmarkStart w:id="17" w:name="_Toc107389633"/>
       <w:r>
         <w:t>Azure ExpressRoute</w:t>
       </w:r>
@@ -8269,7 +8354,7 @@
         </w:rPr>
       </w:pPr>
       <w:hyperlink r:id="rId15" w:history="1">
-        <w:bookmarkStart w:id="18" w:name="_Toc101350292"/>
+        <w:bookmarkStart w:id="18" w:name="_Toc107389634"/>
         <w:r>
           <w:rPr>
             <w:rStyle w:val="Hyperlink"/>
@@ -8382,7 +8467,7 @@
         <w:pStyle w:val="Heading2"/>
       </w:pPr>
       <w:hyperlink r:id="rId16" w:history="1">
-        <w:bookmarkStart w:id="19" w:name="_Toc101350293"/>
+        <w:bookmarkStart w:id="19" w:name="_Toc107389635"/>
         <w:r>
           <w:rPr>
             <w:rStyle w:val="Hyperlink"/>
@@ -8408,7 +8493,7 @@
         <w:pStyle w:val="Heading1"/>
       </w:pPr>
       <w:hyperlink r:id="rId17" w:history="1">
-        <w:bookmarkStart w:id="20" w:name="_Toc101350294"/>
+        <w:bookmarkStart w:id="20" w:name="_Toc107389636"/>
         <w:r>
           <w:t>Azure Storage</w:t>
         </w:r>
@@ -8434,7 +8519,46 @@
         <w:rPr>
           <w:bCs/>
         </w:rPr>
-        <w:t>. It can exist in 3 modes: hot, cold or archive depending on the frequency of use.</w:t>
+        <w:t xml:space="preserve">. It can exist in 3 modes: </w:t>
+      </w:r>
+      <w:r>
+        <w:rPr>
+          <w:bCs/>
+          <w:i/>
+        </w:rPr>
+        <w:t>hot</w:t>
+      </w:r>
+      <w:r>
+        <w:rPr>
+          <w:bCs/>
+        </w:rPr>
+        <w:t xml:space="preserve">, </w:t>
+      </w:r>
+      <w:r>
+        <w:rPr>
+          <w:bCs/>
+          <w:i/>
+        </w:rPr>
+        <w:t>cold</w:t>
+      </w:r>
+      <w:r>
+        <w:rPr>
+          <w:bCs/>
+        </w:rPr>
+        <w:t xml:space="preserve"> or </w:t>
+      </w:r>
+      <w:r>
+        <w:rPr>
+          <w:bCs/>
+          <w:i/>
+        </w:rPr>
+        <w:t>archive</w:t>
+      </w:r>
+      <w:r>
+        <w:rPr>
+          <w:bCs/>
+        </w:rPr>
+        <w:t xml:space="preserve"> depending on the frequency of use.</w:t>
       </w:r>
     </w:p>
     <w:p>
@@ -10280,7 +10404,7 @@
           <w:rStyle w:val="Heading2Char"/>
         </w:rPr>
       </w:pPr>
-      <w:bookmarkStart w:id="21" w:name="_Toc101350295"/>
+      <w:bookmarkStart w:id="21" w:name="_Toc107389637"/>
       <w:r>
         <w:rPr>
           <w:rStyle w:val="Heading2Char"/>
@@ -10292,104 +10416,63 @@
     <w:p>
       <w:pPr>
         <w:rPr>
+          <w:del w:id="22" w:author="Thomas Bækgaard Andersen" w:date="2022-08-01T08:41:00Z"/>
           <w:bCs/>
         </w:rPr>
       </w:pPr>
       <w:r>
-        <w:t>Disk storage</w:t>
-      </w:r>
-      <w:r>
+        <w:t>Disk Storage provides disks for Azure virtual machines. Applications and other services can access and use these disks as needed, similar to how they would in on-premises scenarios. Disk Storage allows data to be persistently stored and accessed from an attached virtual hard disk.</w:t>
+      </w:r>
+      <w:ins w:id="23" w:author="Thomas Bækgaard Andersen" w:date="2022-08-01T08:42:00Z">
+        <w:r>
+          <w:rPr>
+            <w:bCs/>
+          </w:rPr>
+          <w:t xml:space="preserve"> </w:t>
+        </w:r>
+      </w:ins>
+    </w:p>
+    <w:p>
+      <w:pPr>
+        <w:pStyle w:val="Heading2"/>
+      </w:pPr>
+      <w:bookmarkStart w:id="24" w:name="_Toc107389638"/>
+      <w:r>
+        <w:t>Blob storage</w:t>
+      </w:r>
+      <w:bookmarkEnd w:id="24"/>
+      <w:r>
+        <w:t xml:space="preserve"> </w:t>
+      </w:r>
+    </w:p>
+    <w:p>
+      <w:pPr>
         <w:rPr>
           <w:bCs/>
         </w:rPr>
-        <w:t xml:space="preserve"> is a virtual disk </w:t>
-      </w:r>
+      </w:pPr>
       <w:r>
         <w:rPr>
           <w:bCs/>
         </w:rPr>
-        <w:t>that</w:t>
+        <w:t xml:space="preserve">Blob storage </w:t>
       </w:r>
       <w:r>
         <w:rPr>
           <w:bCs/>
         </w:rPr>
-        <w:t xml:space="preserve"> </w:t>
+        <w:t>can store massive amounts of unstructured data, in the form of example text or binary. It ca</w:t>
       </w:r>
       <w:r>
         <w:rPr>
           <w:bCs/>
         </w:rPr>
-        <w:t>functions as</w:t>
+        <w:t xml:space="preserve">n manage simultaneous uploads, </w:t>
       </w:r>
       <w:r>
         <w:rPr>
           <w:bCs/>
         </w:rPr>
-        <w:t xml:space="preserve"> a local </w:t>
-      </w:r>
-      <w:r>
-        <w:rPr>
-          <w:bCs/>
-        </w:rPr>
-        <w:t xml:space="preserve">SSD or HDD </w:t>
-      </w:r>
-      <w:r>
-        <w:rPr>
-          <w:bCs/>
-        </w:rPr>
-        <w:t>disk</w:t>
-      </w:r>
-      <w:r>
-        <w:rPr>
-          <w:bCs/>
-        </w:rPr>
-        <w:t xml:space="preserve"> for a specific machine.</w:t>
-      </w:r>
-      <w:bookmarkStart w:id="22" w:name="_GoBack"/>
-      <w:bookmarkEnd w:id="22"/>
-    </w:p>
-    <w:p>
-      <w:pPr>
-        <w:pStyle w:val="Heading2"/>
-      </w:pPr>
-      <w:bookmarkStart w:id="23" w:name="_Toc101350296"/>
-      <w:r>
-        <w:t>Blob storage</w:t>
-      </w:r>
-      <w:bookmarkEnd w:id="23"/>
-      <w:r>
-        <w:t xml:space="preserve"> </w:t>
-      </w:r>
-    </w:p>
-    <w:p>
-      <w:pPr>
-        <w:rPr>
-          <w:bCs/>
-        </w:rPr>
-      </w:pPr>
-      <w:r>
-        <w:rPr>
-          <w:bCs/>
-        </w:rPr>
-        <w:t xml:space="preserve">Blob storage </w:t>
-      </w:r>
-      <w:r>
-        <w:rPr>
-          <w:bCs/>
-        </w:rPr>
-        <w:t>can store massive amounts of unstructured data, in the form of example text or binary. It ca</w:t>
-      </w:r>
-      <w:r>
-        <w:rPr>
-          <w:bCs/>
-        </w:rPr>
-        <w:t xml:space="preserve">n manage simultaneous uploads, </w:t>
-      </w:r>
-      <w:r>
-        <w:rPr>
-          <w:bCs/>
-        </w:rPr>
         <w:t>video data, log files that won’t stop growing, etc.</w:t>
       </w:r>
     </w:p>
@@ -10431,6 +10514,7 @@
         <w:rPr>
           <w:lang w:eastAsia="ja-JP"/>
         </w:rPr>
+        <w:lastRenderedPageBreak/>
         <w:t>Storing files for distributed access.</w:t>
       </w:r>
     </w:p>
@@ -10459,7 +10543,6 @@
         <w:rPr>
           <w:lang w:eastAsia="ja-JP"/>
         </w:rPr>
-        <w:lastRenderedPageBreak/>
         <w:t>Storing data for backup and restore, disaster recovery, and archiving.</w:t>
       </w:r>
     </w:p>
@@ -10597,14 +10680,14 @@
           <w:bCs/>
         </w:rPr>
       </w:pPr>
-      <w:bookmarkStart w:id="24" w:name="_Toc101350297"/>
+      <w:bookmarkStart w:id="25" w:name="_Toc107389639"/>
       <w:r>
         <w:rPr>
           <w:rStyle w:val="Heading2Char"/>
         </w:rPr>
         <w:t>File storage</w:t>
       </w:r>
-      <w:bookmarkEnd w:id="24"/>
+      <w:bookmarkEnd w:id="25"/>
     </w:p>
     <w:p>
       <w:r>
@@ -10799,12 +10882,11 @@
       <w:pPr>
         <w:pStyle w:val="Heading2"/>
       </w:pPr>
-      <w:bookmarkStart w:id="25" w:name="_Toc101350298"/>
-      <w:r>
-        <w:lastRenderedPageBreak/>
+      <w:bookmarkStart w:id="26" w:name="_Toc107389640"/>
+      <w:r>
         <w:t>Access tiers</w:t>
       </w:r>
-      <w:bookmarkEnd w:id="25"/>
+      <w:bookmarkEnd w:id="26"/>
       <w:r>
         <w:t xml:space="preserve"> </w:t>
       </w:r>
@@ -10924,19 +11006,28 @@
         <w:pStyle w:val="Heading1"/>
       </w:pPr>
       <w:hyperlink r:id="rId22" w:history="1">
-        <w:bookmarkStart w:id="26" w:name="_Toc101350299"/>
+        <w:bookmarkStart w:id="27" w:name="_Toc107389641"/>
         <w:r>
           <w:rPr>
             <w:rStyle w:val="Hyperlink"/>
           </w:rPr>
           <w:t>Databases on Azure</w:t>
         </w:r>
-        <w:bookmarkEnd w:id="26"/>
+        <w:bookmarkEnd w:id="27"/>
       </w:hyperlink>
     </w:p>
     <w:p>
       <w:r>
-        <w:t>There exists a variety of database options in Azure. This section will give an overview of each.</w:t>
+        <w:t>A</w:t>
+      </w:r>
+      <w:r>
+        <w:t xml:space="preserve"> variety of database options</w:t>
+      </w:r>
+      <w:r>
+        <w:t xml:space="preserve"> exist</w:t>
+      </w:r>
+      <w:r>
+        <w:t xml:space="preserve"> in Azure. This section will give an overview of each.</w:t>
       </w:r>
     </w:p>
     <w:p>
@@ -10983,11 +11074,11 @@
       <w:pPr>
         <w:pStyle w:val="Heading2"/>
       </w:pPr>
-      <w:bookmarkStart w:id="27" w:name="_Toc101350300"/>
+      <w:bookmarkStart w:id="28" w:name="_Toc107389642"/>
       <w:r>
         <w:t>Azure Cosmos DB</w:t>
       </w:r>
-      <w:bookmarkEnd w:id="27"/>
+      <w:bookmarkEnd w:id="28"/>
     </w:p>
     <w:p>
       <w:r>
@@ -11038,11 +11129,11 @@
       <w:pPr>
         <w:pStyle w:val="Heading2"/>
       </w:pPr>
-      <w:bookmarkStart w:id="28" w:name="_Toc101350301"/>
+      <w:bookmarkStart w:id="29" w:name="_Toc107389643"/>
       <w:r>
         <w:t>Azure SQL Database</w:t>
       </w:r>
-      <w:bookmarkEnd w:id="28"/>
+      <w:bookmarkEnd w:id="29"/>
     </w:p>
     <w:p>
       <w:r>
@@ -11081,11 +11172,11 @@
       <w:pPr>
         <w:pStyle w:val="Heading3"/>
       </w:pPr>
-      <w:bookmarkStart w:id="29" w:name="_Toc101350302"/>
+      <w:bookmarkStart w:id="30" w:name="_Toc107389644"/>
       <w:r>
         <w:t>Azure SQL Managed Instance</w:t>
       </w:r>
-      <w:bookmarkEnd w:id="29"/>
+      <w:bookmarkEnd w:id="30"/>
     </w:p>
     <w:p>
       <w:r>
@@ -11140,14 +11231,14 @@
         <w:pStyle w:val="Heading2"/>
       </w:pPr>
       <w:hyperlink r:id="rId24" w:history="1">
-        <w:bookmarkStart w:id="30" w:name="_Toc101350303"/>
+        <w:bookmarkStart w:id="31" w:name="_Toc107389645"/>
         <w:r>
           <w:rPr>
             <w:rStyle w:val="Hyperlink"/>
           </w:rPr>
           <w:t>Analysis of big data</w:t>
         </w:r>
-        <w:bookmarkEnd w:id="30"/>
+        <w:bookmarkEnd w:id="31"/>
       </w:hyperlink>
     </w:p>
     <w:p>
@@ -11497,7 +11588,7 @@
           <w:lang w:eastAsia="ja-JP"/>
         </w:rPr>
       </w:pPr>
-      <w:bookmarkStart w:id="31" w:name="_Toc101350304"/>
+      <w:bookmarkStart w:id="32" w:name="_Toc107389646"/>
       <w:r>
         <w:rPr>
           <w:rFonts w:hint="eastAsia"/>
@@ -11527,7 +11618,7 @@
         </w:rPr>
         <w:t xml:space="preserve"> Tools</w:t>
       </w:r>
-      <w:bookmarkEnd w:id="31"/>
+      <w:bookmarkEnd w:id="32"/>
     </w:p>
     <w:p>
       <w:r>
@@ -11606,11 +11697,11 @@
       <w:pPr>
         <w:pStyle w:val="Heading2"/>
       </w:pPr>
-      <w:bookmarkStart w:id="32" w:name="_Toc101350305"/>
+      <w:bookmarkStart w:id="33" w:name="_Toc107389647"/>
       <w:r>
         <w:t>Machine Learning</w:t>
       </w:r>
-      <w:bookmarkEnd w:id="32"/>
+      <w:bookmarkEnd w:id="33"/>
     </w:p>
     <w:p>
       <w:r>
@@ -11735,11 +11826,11 @@
       <w:pPr>
         <w:pStyle w:val="Heading2"/>
       </w:pPr>
-      <w:bookmarkStart w:id="33" w:name="_Toc101350306"/>
+      <w:bookmarkStart w:id="34" w:name="_Toc107389648"/>
       <w:r>
         <w:t>Cognitive Services</w:t>
       </w:r>
-      <w:bookmarkEnd w:id="33"/>
+      <w:bookmarkEnd w:id="34"/>
     </w:p>
     <w:p>
       <w:r>
@@ -11907,12 +11998,12 @@
       <w:pPr>
         <w:pStyle w:val="Heading2"/>
       </w:pPr>
-      <w:bookmarkStart w:id="34" w:name="_Toc101350307"/>
+      <w:bookmarkStart w:id="35" w:name="_Toc107389649"/>
       <w:r>
         <w:lastRenderedPageBreak/>
         <w:t>Bot Services</w:t>
       </w:r>
-      <w:bookmarkEnd w:id="34"/>
+      <w:bookmarkEnd w:id="35"/>
     </w:p>
     <w:p>
       <w:hyperlink r:id="rId27" w:tgtFrame="az-portal" w:history="1">
@@ -11940,7 +12031,7 @@
           <w:lang w:eastAsia="ja-JP"/>
         </w:rPr>
       </w:pPr>
-      <w:bookmarkStart w:id="35" w:name="_Toc101350308"/>
+      <w:bookmarkStart w:id="36" w:name="_Toc107389650"/>
       <w:r>
         <w:rPr>
           <w:rFonts w:hint="eastAsia"/>
@@ -11958,7 +12049,7 @@
         </w:rPr>
         <w:t xml:space="preserve"> Tools</w:t>
       </w:r>
-      <w:bookmarkEnd w:id="35"/>
+      <w:bookmarkEnd w:id="36"/>
     </w:p>
     <w:p>
       <w:pPr>
@@ -12092,14 +12183,14 @@
           <w:lang w:eastAsia="ja-JP"/>
         </w:rPr>
       </w:pPr>
-      <w:bookmarkStart w:id="36" w:name="_Toc101350309"/>
+      <w:bookmarkStart w:id="37" w:name="_Toc107389651"/>
       <w:r>
         <w:rPr>
           <w:lang w:eastAsia="ja-JP"/>
         </w:rPr>
         <w:t>Choosing Serverless Tools</w:t>
       </w:r>
-      <w:bookmarkEnd w:id="36"/>
+      <w:bookmarkEnd w:id="37"/>
     </w:p>
     <w:p>
       <w:r>
@@ -12163,14 +12254,14 @@
           <w:lang w:eastAsia="ja-JP"/>
         </w:rPr>
       </w:pPr>
-      <w:bookmarkStart w:id="37" w:name="_Toc101350310"/>
+      <w:bookmarkStart w:id="38" w:name="_Toc107389652"/>
       <w:r>
         <w:rPr>
           <w:lang w:eastAsia="ja-JP"/>
         </w:rPr>
         <w:t>Azure DevOps</w:t>
       </w:r>
-      <w:bookmarkEnd w:id="37"/>
+      <w:bookmarkEnd w:id="38"/>
     </w:p>
     <w:p>
       <w:pPr>
@@ -12212,7 +12303,7 @@
         </w:rPr>
       </w:pPr>
       <w:hyperlink r:id="rId28" w:history="1">
-        <w:bookmarkStart w:id="38" w:name="_Toc101350311"/>
+        <w:bookmarkStart w:id="39" w:name="_Toc107389653"/>
         <w:r>
           <w:rPr>
             <w:rStyle w:val="Hyperlink"/>
@@ -12220,7 +12311,7 @@
           </w:rPr>
           <w:t>Tools for Managing Azure Itself</w:t>
         </w:r>
-        <w:bookmarkEnd w:id="38"/>
+        <w:bookmarkEnd w:id="39"/>
       </w:hyperlink>
     </w:p>
     <w:p>
@@ -12346,14 +12437,14 @@
           <w:lang w:eastAsia="ja-JP"/>
         </w:rPr>
       </w:pPr>
-      <w:bookmarkStart w:id="39" w:name="_Toc101350312"/>
+      <w:bookmarkStart w:id="40" w:name="_Toc107389654"/>
       <w:r>
         <w:rPr>
           <w:lang w:eastAsia="ja-JP"/>
         </w:rPr>
         <w:t>Azure Portal</w:t>
       </w:r>
-      <w:bookmarkEnd w:id="39"/>
+      <w:bookmarkEnd w:id="40"/>
     </w:p>
     <w:p>
       <w:pPr>
@@ -12390,14 +12481,14 @@
           <w:lang w:eastAsia="ja-JP"/>
         </w:rPr>
       </w:pPr>
-      <w:bookmarkStart w:id="40" w:name="_Toc101350313"/>
+      <w:bookmarkStart w:id="41" w:name="_Toc107389655"/>
       <w:r>
         <w:rPr>
           <w:lang w:eastAsia="ja-JP"/>
         </w:rPr>
         <w:t>Azure Mobile App</w:t>
       </w:r>
-      <w:bookmarkEnd w:id="40"/>
+      <w:bookmarkEnd w:id="41"/>
     </w:p>
     <w:p>
       <w:pPr>
@@ -12458,14 +12549,14 @@
           <w:lang w:eastAsia="ja-JP"/>
         </w:rPr>
       </w:pPr>
-      <w:bookmarkStart w:id="41" w:name="_Toc101350314"/>
+      <w:bookmarkStart w:id="42" w:name="_Toc107389656"/>
       <w:r>
         <w:rPr>
           <w:lang w:eastAsia="ja-JP"/>
         </w:rPr>
         <w:t>Azure PowerShell</w:t>
       </w:r>
-      <w:bookmarkEnd w:id="41"/>
+      <w:bookmarkEnd w:id="42"/>
     </w:p>
     <w:p>
       <w:pPr>
@@ -12490,21 +12581,7 @@
         <w:rPr>
           <w:lang w:eastAsia="ja-JP"/>
         </w:rPr>
-        <w:t xml:space="preserve">). Cmdlets call the Azure Rest </w:t>
-      </w:r>
-      <w:smartTag w:uri="urn:schemas-microsoft-com:office:smarttags" w:element="stockticker">
-        <w:r>
-          <w:rPr>
-            <w:lang w:eastAsia="ja-JP"/>
-          </w:rPr>
-          <w:t>API</w:t>
-        </w:r>
-      </w:smartTag>
-      <w:r>
-        <w:rPr>
-          <w:lang w:eastAsia="ja-JP"/>
-        </w:rPr>
-        <w:t xml:space="preserve"> to manage anything on Azure.</w:t>
+        <w:t>). Cmdlets call the Azure Rest API to manage anything on Azure.</w:t>
       </w:r>
     </w:p>
     <w:p>
@@ -12577,14 +12654,14 @@
           <w:lang w:eastAsia="ja-JP"/>
         </w:rPr>
       </w:pPr>
-      <w:bookmarkStart w:id="42" w:name="_Toc101350315"/>
+      <w:bookmarkStart w:id="43" w:name="_Toc107389657"/>
       <w:r>
         <w:rPr>
           <w:lang w:eastAsia="ja-JP"/>
         </w:rPr>
         <w:t>Azure CLI</w:t>
       </w:r>
-      <w:bookmarkEnd w:id="42"/>
+      <w:bookmarkEnd w:id="43"/>
     </w:p>
     <w:p>
       <w:pPr>
@@ -12615,6 +12692,7 @@
     </w:p>
     <w:p>
       <w:pPr>
+        <w:jc w:val="center"/>
         <w:rPr>
           <w:lang w:eastAsia="ja-JP"/>
         </w:rPr>
@@ -12631,15 +12709,10 @@
         </w:rPr>
         <w:t xml:space="preserve"> that creates a virtual machine with Ubuntu installed:</w:t>
       </w:r>
-      <w:r>
-        <w:rPr>
-          <w:lang w:eastAsia="ja-JP"/>
-        </w:rPr>
-        <w:t xml:space="preserve"> </w:t>
-      </w:r>
-    </w:p>
-    <w:p>
-      <w:pPr>
+    </w:p>
+    <w:p>
+      <w:pPr>
+        <w:jc w:val="center"/>
         <w:rPr>
           <w:lang w:eastAsia="ja-JP"/>
         </w:rPr>
@@ -12688,19 +12761,40 @@
     </w:p>
     <w:p>
       <w:pPr>
+        <w:jc w:val="center"/>
+        <w:rPr>
+          <w:lang w:eastAsia="ja-JP"/>
+        </w:rPr>
+      </w:pPr>
+      <w:r>
+        <w:rPr>
+          <w:lang w:eastAsia="ja-JP"/>
+        </w:rPr>
+        <w:t>(\ = continue line on next line)</w:t>
+      </w:r>
+    </w:p>
+    <w:p>
+      <w:pPr>
+        <w:rPr>
+          <w:lang w:eastAsia="ja-JP"/>
+        </w:rPr>
+      </w:pPr>
+    </w:p>
+    <w:p>
+      <w:pPr>
         <w:pStyle w:val="Heading2"/>
         <w:rPr>
           <w:lang w:eastAsia="ja-JP"/>
         </w:rPr>
       </w:pPr>
-      <w:bookmarkStart w:id="43" w:name="_Toc101350316"/>
+      <w:bookmarkStart w:id="44" w:name="_Toc107389658"/>
       <w:r>
         <w:rPr>
           <w:lang w:eastAsia="ja-JP"/>
         </w:rPr>
         <w:t>ARM Templates</w:t>
       </w:r>
-      <w:bookmarkEnd w:id="43"/>
+      <w:bookmarkEnd w:id="44"/>
     </w:p>
     <w:p>
       <w:r>
@@ -12714,6 +12808,7 @@
         </w:rPr>
       </w:pPr>
       <w:r>
+        <w:lastRenderedPageBreak/>
         <w:t xml:space="preserve">By using Azure Resource Manager templates (ARM templates), you can describe the resources you want to use in a </w:t>
       </w:r>
       <w:r>
@@ -12737,7 +12832,6 @@
     </w:p>
     <w:p>
       <w:r>
-        <w:lastRenderedPageBreak/>
         <w:t xml:space="preserve">To use ARM Templates, the developer defines the desired state and configuration for each resource in the template, which are </w:t>
       </w:r>
       <w:r>
@@ -12822,14 +12916,14 @@
           <w:lang w:eastAsia="ja-JP"/>
         </w:rPr>
       </w:pPr>
-      <w:bookmarkStart w:id="44" w:name="_Toc101350317"/>
+      <w:bookmarkStart w:id="45" w:name="_Toc107389659"/>
       <w:r>
         <w:rPr>
           <w:lang w:eastAsia="ja-JP"/>
         </w:rPr>
         <w:t>Azure Monitoring Tools</w:t>
       </w:r>
-      <w:bookmarkEnd w:id="44"/>
+      <w:bookmarkEnd w:id="45"/>
     </w:p>
     <w:p>
       <w:pPr>
@@ -12912,14 +13006,14 @@
           <w:lang w:eastAsia="ja-JP"/>
         </w:rPr>
       </w:pPr>
-      <w:bookmarkStart w:id="45" w:name="_Toc101350318"/>
+      <w:bookmarkStart w:id="46" w:name="_Toc107389660"/>
       <w:r>
         <w:rPr>
           <w:lang w:eastAsia="ja-JP"/>
         </w:rPr>
         <w:t>Azure Advisor</w:t>
       </w:r>
-      <w:bookmarkEnd w:id="45"/>
+      <w:bookmarkEnd w:id="46"/>
     </w:p>
     <w:p>
       <w:pPr>
@@ -12941,14 +13035,14 @@
           <w:lang w:eastAsia="ja-JP"/>
         </w:rPr>
       </w:pPr>
-      <w:bookmarkStart w:id="46" w:name="_Toc101350319"/>
+      <w:bookmarkStart w:id="47" w:name="_Toc107389661"/>
       <w:r>
         <w:rPr>
           <w:lang w:eastAsia="ja-JP"/>
         </w:rPr>
         <w:t>Azure Monitor</w:t>
       </w:r>
-      <w:bookmarkEnd w:id="46"/>
+      <w:bookmarkEnd w:id="47"/>
     </w:p>
     <w:p>
       <w:r>
@@ -13021,6 +13115,7 @@
     </w:p>
     <w:p>
       <w:r>
+        <w:lastRenderedPageBreak/>
         <w:t>You can use the data provided by the Monitor to help you react to critical events in real time, through alerts delivered to teams via SMS, email, and so on.</w:t>
       </w:r>
     </w:p>
@@ -13031,15 +13126,14 @@
           <w:lang w:eastAsia="ja-JP"/>
         </w:rPr>
       </w:pPr>
-      <w:bookmarkStart w:id="47" w:name="_Toc101350320"/>
-      <w:r>
-        <w:rPr>
-          <w:lang w:eastAsia="ja-JP"/>
-        </w:rPr>
-        <w:lastRenderedPageBreak/>
+      <w:bookmarkStart w:id="48" w:name="_Toc107389662"/>
+      <w:r>
+        <w:rPr>
+          <w:lang w:eastAsia="ja-JP"/>
+        </w:rPr>
         <w:t>Azure Health Service</w:t>
       </w:r>
-      <w:bookmarkEnd w:id="47"/>
+      <w:bookmarkEnd w:id="48"/>
     </w:p>
     <w:p>
       <w:pPr>
@@ -13128,7 +13222,7 @@
         </w:rPr>
         <w:fldChar w:fldCharType="separate"/>
       </w:r>
-      <w:bookmarkStart w:id="48" w:name="_Toc101350321"/>
+      <w:bookmarkStart w:id="49" w:name="_Toc107389663"/>
       <w:r>
         <w:rPr>
           <w:rStyle w:val="Hyperlink"/>
@@ -13143,7 +13237,7 @@
         </w:rPr>
         <w:t xml:space="preserve"> on Azure</w:t>
       </w:r>
-      <w:bookmarkEnd w:id="48"/>
+      <w:bookmarkEnd w:id="49"/>
     </w:p>
     <w:p>
       <w:pPr>
@@ -13481,7 +13575,7 @@
           <w:lang w:eastAsia="ja-JP"/>
         </w:rPr>
       </w:pPr>
-      <w:bookmarkStart w:id="49" w:name="_Toc101350322"/>
+      <w:bookmarkStart w:id="50" w:name="_Toc107389664"/>
       <w:r>
         <w:rPr>
           <w:lang w:eastAsia="ja-JP"/>
@@ -13500,7 +13594,7 @@
         </w:rPr>
         <w:t>:</w:t>
       </w:r>
-      <w:bookmarkEnd w:id="49"/>
+      <w:bookmarkEnd w:id="50"/>
     </w:p>
     <w:p>
       <w:pPr>
@@ -13583,7 +13677,7 @@
           <w:lang w:eastAsia="ja-JP"/>
         </w:rPr>
       </w:pPr>
-      <w:bookmarkStart w:id="50" w:name="_Toc101350323"/>
+      <w:bookmarkStart w:id="51" w:name="_Toc107389665"/>
       <w:r>
         <w:rPr>
           <w:lang w:eastAsia="ja-JP"/>
@@ -13591,7 +13685,7 @@
         <w:lastRenderedPageBreak/>
         <w:t>Azure Firewall</w:t>
       </w:r>
-      <w:bookmarkEnd w:id="50"/>
+      <w:bookmarkEnd w:id="51"/>
     </w:p>
     <w:p>
       <w:pPr>
@@ -13731,14 +13825,14 @@
           <w:lang w:eastAsia="ja-JP"/>
         </w:rPr>
       </w:pPr>
-      <w:bookmarkStart w:id="51" w:name="_Toc101350324"/>
+      <w:bookmarkStart w:id="52" w:name="_Toc107389666"/>
       <w:r>
         <w:rPr>
           <w:lang w:eastAsia="ja-JP"/>
         </w:rPr>
         <w:t>Miscellaneous Security</w:t>
       </w:r>
-      <w:bookmarkEnd w:id="51"/>
+      <w:bookmarkEnd w:id="52"/>
     </w:p>
     <w:p>
       <w:pPr>
@@ -13747,14 +13841,14 @@
           <w:lang w:eastAsia="ja-JP"/>
         </w:rPr>
       </w:pPr>
-      <w:bookmarkStart w:id="52" w:name="_Toc101350325"/>
+      <w:bookmarkStart w:id="53" w:name="_Toc107389667"/>
       <w:r>
         <w:rPr>
           <w:lang w:eastAsia="ja-JP"/>
         </w:rPr>
         <w:t>DDoS</w:t>
       </w:r>
-      <w:bookmarkEnd w:id="52"/>
+      <w:bookmarkEnd w:id="53"/>
     </w:p>
     <w:p>
       <w:pPr>
@@ -13827,14 +13921,14 @@
           <w:lang w:eastAsia="ja-JP"/>
         </w:rPr>
       </w:pPr>
-      <w:bookmarkStart w:id="53" w:name="_Toc101350326"/>
+      <w:bookmarkStart w:id="54" w:name="_Toc107389668"/>
       <w:r>
         <w:rPr>
           <w:lang w:eastAsia="ja-JP"/>
         </w:rPr>
         <w:t>NSG (internal firewall)</w:t>
       </w:r>
-      <w:bookmarkEnd w:id="53"/>
+      <w:bookmarkEnd w:id="54"/>
     </w:p>
     <w:p>
       <w:pPr>
@@ -13856,14 +13950,14 @@
           <w:lang w:eastAsia="ja-JP"/>
         </w:rPr>
       </w:pPr>
-      <w:bookmarkStart w:id="54" w:name="_Toc101350327"/>
+      <w:bookmarkStart w:id="55" w:name="_Toc107389669"/>
       <w:r>
         <w:rPr>
           <w:lang w:eastAsia="ja-JP"/>
         </w:rPr>
         <w:t>Security Recommendations</w:t>
       </w:r>
-      <w:bookmarkEnd w:id="54"/>
+      <w:bookmarkEnd w:id="55"/>
     </w:p>
     <w:p>
       <w:pPr>
@@ -14032,7 +14126,7 @@
           <w:lang w:eastAsia="ja-JP"/>
         </w:rPr>
       </w:pPr>
-      <w:bookmarkStart w:id="55" w:name="_Toc101350328"/>
+      <w:bookmarkStart w:id="56" w:name="_Toc107389670"/>
       <w:r>
         <w:rPr>
           <w:lang w:eastAsia="ja-JP"/>
@@ -14052,7 +14146,7 @@
         </w:rPr>
         <w:t>)</w:t>
       </w:r>
-      <w:bookmarkEnd w:id="55"/>
+      <w:bookmarkEnd w:id="56"/>
     </w:p>
     <w:p>
       <w:pPr>
@@ -14273,14 +14367,14 @@
           <w:lang w:eastAsia="ja-JP"/>
         </w:rPr>
       </w:pPr>
-      <w:bookmarkStart w:id="56" w:name="_Toc101350329"/>
+      <w:bookmarkStart w:id="57" w:name="_Toc107389671"/>
       <w:r>
         <w:rPr>
           <w:lang w:eastAsia="ja-JP"/>
         </w:rPr>
         <w:t>Security Sentinel</w:t>
       </w:r>
-      <w:bookmarkEnd w:id="56"/>
+      <w:bookmarkEnd w:id="57"/>
     </w:p>
     <w:p>
       <w:pPr>
@@ -14344,7 +14438,7 @@
         </w:rPr>
       </w:pPr>
       <w:hyperlink r:id="rId33" w:history="1">
-        <w:bookmarkStart w:id="57" w:name="_Toc101350330"/>
+        <w:bookmarkStart w:id="58" w:name="_Toc107389672"/>
         <w:r>
           <w:rPr>
             <w:rStyle w:val="Hyperlink"/>
@@ -14352,7 +14446,7 @@
           </w:rPr>
           <w:t>Azure Key Vault</w:t>
         </w:r>
-        <w:bookmarkEnd w:id="57"/>
+        <w:bookmarkEnd w:id="58"/>
       </w:hyperlink>
     </w:p>
     <w:p>
@@ -14590,7 +14684,7 @@
         </w:rPr>
       </w:pPr>
       <w:hyperlink r:id="rId34" w:history="1">
-        <w:bookmarkStart w:id="58" w:name="_Toc101350331"/>
+        <w:bookmarkStart w:id="59" w:name="_Toc107389673"/>
         <w:r>
           <w:rPr>
             <w:rStyle w:val="Hyperlink"/>
@@ -14598,7 +14692,7 @@
           </w:rPr>
           <w:t>Azure Dedicated Host</w:t>
         </w:r>
-        <w:bookmarkEnd w:id="58"/>
+        <w:bookmarkEnd w:id="59"/>
       </w:hyperlink>
     </w:p>
     <w:p>
@@ -14634,7 +14728,7 @@
           <w:lang w:eastAsia="ja-JP"/>
         </w:rPr>
       </w:pPr>
-      <w:bookmarkStart w:id="59" w:name="_Toc101350332"/>
+      <w:bookmarkStart w:id="60" w:name="_Toc107389674"/>
       <w:r>
         <w:rPr>
           <w:lang w:eastAsia="ja-JP"/>
@@ -14642,7 +14736,7 @@
         <w:lastRenderedPageBreak/>
         <w:t>Governance (Access Control &amp; More)</w:t>
       </w:r>
-      <w:bookmarkEnd w:id="59"/>
+      <w:bookmarkEnd w:id="60"/>
     </w:p>
     <w:p>
       <w:r>
@@ -14750,14 +14844,14 @@
           <w:lang w:eastAsia="ja-JP"/>
         </w:rPr>
       </w:pPr>
-      <w:bookmarkStart w:id="60" w:name="_Toc101350333"/>
+      <w:bookmarkStart w:id="61" w:name="_Toc107389675"/>
       <w:r>
         <w:rPr>
           <w:lang w:eastAsia="ja-JP"/>
         </w:rPr>
         <w:t>Azure Role-Based-Access-Control</w:t>
       </w:r>
-      <w:bookmarkEnd w:id="60"/>
+      <w:bookmarkEnd w:id="61"/>
     </w:p>
     <w:p>
       <w:r>
@@ -14807,11 +14901,11 @@
       <w:pPr>
         <w:pStyle w:val="Heading2"/>
       </w:pPr>
-      <w:bookmarkStart w:id="61" w:name="_Toc101350334"/>
+      <w:bookmarkStart w:id="62" w:name="_Toc107389676"/>
       <w:r>
         <w:t>Resource Locks</w:t>
       </w:r>
-      <w:bookmarkEnd w:id="61"/>
+      <w:bookmarkEnd w:id="62"/>
     </w:p>
     <w:p>
       <w:r>
@@ -14962,11 +15056,11 @@
       <w:pPr>
         <w:pStyle w:val="Heading2"/>
       </w:pPr>
-      <w:bookmarkStart w:id="62" w:name="_Toc101350335"/>
+      <w:bookmarkStart w:id="63" w:name="_Toc107389677"/>
       <w:r>
         <w:t>Organizing Resources</w:t>
       </w:r>
-      <w:bookmarkEnd w:id="62"/>
+      <w:bookmarkEnd w:id="63"/>
     </w:p>
     <w:p>
       <w:r>
@@ -15187,14 +15281,14 @@
           <w:lang w:eastAsia="ja-JP"/>
         </w:rPr>
       </w:pPr>
-      <w:bookmarkStart w:id="63" w:name="_Toc101350336"/>
+      <w:bookmarkStart w:id="64" w:name="_Toc107389678"/>
       <w:r>
         <w:rPr>
           <w:lang w:eastAsia="ja-JP"/>
         </w:rPr>
         <w:t>Example tagging structure</w:t>
       </w:r>
-      <w:bookmarkEnd w:id="63"/>
+      <w:bookmarkEnd w:id="64"/>
     </w:p>
     <w:tbl>
       <w:tblPr>
@@ -15495,11 +15589,11 @@
       <w:pPr>
         <w:pStyle w:val="Heading2"/>
       </w:pPr>
-      <w:bookmarkStart w:id="64" w:name="_Toc101350337"/>
+      <w:bookmarkStart w:id="65" w:name="_Toc107389679"/>
       <w:r>
         <w:t>Azure Policy</w:t>
       </w:r>
-      <w:bookmarkEnd w:id="64"/>
+      <w:bookmarkEnd w:id="65"/>
     </w:p>
     <w:p>
       <w:hyperlink r:id="rId36" w:tgtFrame="az-portal" w:history="1">
@@ -15669,11 +15763,11 @@
       <w:pPr>
         <w:pStyle w:val="Heading2"/>
       </w:pPr>
-      <w:bookmarkStart w:id="65" w:name="_Toc101350338"/>
+      <w:bookmarkStart w:id="66" w:name="_Toc107389680"/>
       <w:r>
         <w:t>Azure Blueprints</w:t>
       </w:r>
-      <w:bookmarkEnd w:id="65"/>
+      <w:bookmarkEnd w:id="66"/>
     </w:p>
     <w:p>
       <w:r>
@@ -15839,14 +15933,14 @@
         <w:pStyle w:val="Heading2"/>
       </w:pPr>
       <w:hyperlink r:id="rId38" w:history="1">
-        <w:bookmarkStart w:id="66" w:name="_Toc101350339"/>
+        <w:bookmarkStart w:id="67" w:name="_Toc107389681"/>
         <w:r>
           <w:rPr>
             <w:rStyle w:val="Hyperlink"/>
           </w:rPr>
           <w:t>Cloud Adoption Framework</w:t>
         </w:r>
-        <w:bookmarkEnd w:id="66"/>
+        <w:bookmarkEnd w:id="67"/>
       </w:hyperlink>
     </w:p>
     <w:p>
@@ -16015,14 +16109,14 @@
         <w:pStyle w:val="Heading1"/>
       </w:pPr>
       <w:hyperlink r:id="rId39" w:history="1">
-        <w:bookmarkStart w:id="67" w:name="_Toc101350340"/>
+        <w:bookmarkStart w:id="68" w:name="_Toc107389682"/>
         <w:r>
           <w:rPr>
             <w:rStyle w:val="Hyperlink"/>
           </w:rPr>
           <w:t>Privacy &amp; Complying to Laws</w:t>
         </w:r>
-        <w:bookmarkEnd w:id="67"/>
+        <w:bookmarkEnd w:id="68"/>
       </w:hyperlink>
     </w:p>
     <w:p>
@@ -16271,7 +16365,7 @@
         <w:pStyle w:val="Heading1"/>
       </w:pPr>
       <w:hyperlink r:id="rId43" w:history="1">
-        <w:bookmarkStart w:id="68" w:name="_Toc101350341"/>
+        <w:bookmarkStart w:id="69" w:name="_Toc107389683"/>
         <w:r>
           <w:rPr>
             <w:rStyle w:val="Hyperlink"/>
@@ -16282,7 +16376,7 @@
       <w:r>
         <w:t xml:space="preserve"> (Azure Active Directory)</w:t>
       </w:r>
-      <w:bookmarkEnd w:id="68"/>
+      <w:bookmarkEnd w:id="69"/>
     </w:p>
     <w:p>
       <w:r>
@@ -16604,7 +16698,7 @@
         <w:pStyle w:val="Heading1"/>
       </w:pPr>
       <w:hyperlink r:id="rId44" w:history="1">
-        <w:bookmarkStart w:id="69" w:name="_Toc101350342"/>
+        <w:bookmarkStart w:id="70" w:name="_Toc107389684"/>
         <w:r>
           <w:rPr>
             <w:rStyle w:val="Hyperlink"/>
@@ -16615,7 +16709,7 @@
       <w:r>
         <w:t xml:space="preserve"> (SLAs)</w:t>
       </w:r>
-      <w:bookmarkEnd w:id="69"/>
+      <w:bookmarkEnd w:id="70"/>
     </w:p>
     <w:p>
       <w:r>
@@ -16761,11 +16855,11 @@
       <w:pPr>
         <w:pStyle w:val="Heading2"/>
       </w:pPr>
-      <w:bookmarkStart w:id="70" w:name="_Toc101350343"/>
+      <w:bookmarkStart w:id="71" w:name="_Toc107389685"/>
       <w:r>
         <w:t>Typical Azure SLA Parts</w:t>
       </w:r>
-      <w:bookmarkEnd w:id="70"/>
+      <w:bookmarkEnd w:id="71"/>
     </w:p>
     <w:p>
       <w:r>
@@ -16844,11 +16938,11 @@
       <w:pPr>
         <w:pStyle w:val="Heading2"/>
       </w:pPr>
-      <w:bookmarkStart w:id="71" w:name="_Toc101350344"/>
+      <w:bookmarkStart w:id="72" w:name="_Toc107389686"/>
       <w:r>
         <w:t>Calculating an apps uptime</w:t>
       </w:r>
-      <w:bookmarkEnd w:id="71"/>
+      <w:bookmarkEnd w:id="72"/>
     </w:p>
     <w:p>
       <w:r>
@@ -17014,12 +17108,12 @@
       <w:pPr>
         <w:pStyle w:val="Heading1"/>
       </w:pPr>
-      <w:bookmarkStart w:id="72" w:name="_Toc101350345"/>
+      <w:bookmarkStart w:id="73" w:name="_Toc107389687"/>
       <w:r>
         <w:lastRenderedPageBreak/>
         <w:t>Managing Costs in Azure</w:t>
       </w:r>
-      <w:bookmarkEnd w:id="72"/>
+      <w:bookmarkEnd w:id="73"/>
     </w:p>
     <w:p>
       <w:r>
@@ -17095,14 +17189,12 @@
         </w:rPr>
         <w:t xml:space="preserve">Adjust assumptions (adjustments to electricity costs, IT </w:t>
       </w:r>
-      <w:proofErr w:type="spellStart"/>
-      <w:r>
-        <w:rPr>
-          <w:lang w:eastAsia="ja-JP"/>
-        </w:rPr>
-        <w:t>personel</w:t>
-      </w:r>
-      <w:proofErr w:type="spellEnd"/>
+      <w:r>
+        <w:rPr>
+          <w:lang w:eastAsia="ja-JP"/>
+        </w:rPr>
+        <w:t>personnel</w:t>
+      </w:r>
       <w:r>
         <w:rPr>
           <w:lang w:eastAsia="ja-JP"/>
@@ -17128,11 +17220,11 @@
       <w:pPr>
         <w:pStyle w:val="Heading2"/>
       </w:pPr>
-      <w:bookmarkStart w:id="73" w:name="_Toc101350346"/>
+      <w:bookmarkStart w:id="74" w:name="_Toc107389688"/>
       <w:r>
         <w:t>Purchasing Azure Services</w:t>
       </w:r>
-      <w:bookmarkEnd w:id="73"/>
+      <w:bookmarkEnd w:id="74"/>
     </w:p>
     <w:p>
       <w:r>
@@ -17229,14 +17321,14 @@
           <w:lang w:eastAsia="ja-JP"/>
         </w:rPr>
       </w:pPr>
-      <w:bookmarkStart w:id="74" w:name="_Toc101350347"/>
+      <w:bookmarkStart w:id="75" w:name="_Toc107389689"/>
       <w:r>
         <w:rPr>
           <w:lang w:eastAsia="ja-JP"/>
         </w:rPr>
         <w:t>Subscription types</w:t>
       </w:r>
-      <w:bookmarkEnd w:id="74"/>
+      <w:bookmarkEnd w:id="75"/>
     </w:p>
     <w:p>
       <w:r>
@@ -17305,11 +17397,11 @@
       <w:pPr>
         <w:pStyle w:val="Heading3"/>
       </w:pPr>
-      <w:bookmarkStart w:id="75" w:name="_Toc101350348"/>
+      <w:bookmarkStart w:id="76" w:name="_Toc107389690"/>
       <w:r>
         <w:t>Purchasing services</w:t>
       </w:r>
-      <w:bookmarkEnd w:id="75"/>
+      <w:bookmarkEnd w:id="76"/>
     </w:p>
     <w:p>
       <w:r>
@@ -17355,11 +17447,11 @@
       <w:pPr>
         <w:pStyle w:val="Heading2"/>
       </w:pPr>
-      <w:bookmarkStart w:id="76" w:name="_Toc101350349"/>
+      <w:bookmarkStart w:id="77" w:name="_Toc107389691"/>
       <w:r>
         <w:t>What affects cost?</w:t>
       </w:r>
-      <w:bookmarkEnd w:id="76"/>
+      <w:bookmarkEnd w:id="77"/>
     </w:p>
     <w:p>
       <w:r>
@@ -17410,7 +17502,7 @@
         <w:rPr>
           <w:lang w:eastAsia="ja-JP"/>
         </w:rPr>
-        <w:t>Incoming (ingress) and outgoing (egress) network traffic in and out of the VM.</w:t>
+        <w:t>Incoming (ingress) and outgoing (egress) network traffic of the VM.</w:t>
       </w:r>
     </w:p>
     <w:p>
@@ -17564,11 +17656,11 @@
       <w:pPr>
         <w:pStyle w:val="Heading2"/>
       </w:pPr>
-      <w:bookmarkStart w:id="77" w:name="_Toc101350350"/>
+      <w:bookmarkStart w:id="78" w:name="_Toc107389692"/>
       <w:r>
         <w:t>Minimize costs</w:t>
       </w:r>
-      <w:bookmarkEnd w:id="77"/>
+      <w:bookmarkEnd w:id="78"/>
     </w:p>
     <w:p>
       <w:pPr>
@@ -17718,19 +17810,23 @@
           <w:lang w:eastAsia="ja-JP"/>
         </w:rPr>
       </w:pPr>
-      <w:proofErr w:type="spellStart"/>
-      <w:r>
-        <w:rPr>
-          <w:lang w:eastAsia="ja-JP"/>
-        </w:rPr>
-        <w:t>Deallocate</w:t>
-      </w:r>
-      <w:proofErr w:type="spellEnd"/>
-      <w:r>
-        <w:rPr>
-          <w:lang w:eastAsia="ja-JP"/>
-        </w:rPr>
-        <w:t xml:space="preserve"> Virtual Machines during off hours (e.g. test VMs in weekends)</w:t>
+      <w:r>
+        <w:rPr>
+          <w:lang w:eastAsia="ja-JP"/>
+        </w:rPr>
+        <w:t>De</w:t>
+      </w:r>
+      <w:r>
+        <w:rPr>
+          <w:lang w:eastAsia="ja-JP"/>
+        </w:rPr>
+        <w:t>-</w:t>
+      </w:r>
+      <w:r>
+        <w:rPr>
+          <w:lang w:eastAsia="ja-JP"/>
+        </w:rPr>
+        <w:t>allocate Virtual Machines during off hours (e.g. test VMs in weekends)</w:t>
       </w:r>
     </w:p>
     <w:p>
@@ -17885,6 +17981,8 @@
           </wp:inline>
         </w:drawing>
       </w:r>
+      <w:bookmarkStart w:id="79" w:name="_GoBack"/>
+      <w:bookmarkEnd w:id="79"/>
     </w:p>
     <w:sectPr>
       <w:headerReference w:type="default" r:id="rId57"/>
@@ -17957,7 +18055,7 @@
           <w:rPr>
             <w:noProof/>
           </w:rPr>
-          <w:t>10</w:t>
+          <w:t>28</w:t>
         </w:r>
         <w:r>
           <w:rPr>
@@ -23417,7 +23515,7 @@
 </file>
 
 <file path=customXml/itemProps1.xml><?xml version="1.0" encoding="utf-8"?>
-<ds:datastoreItem xmlns:ds="http://schemas.openxmlformats.org/officeDocument/2006/customXml" ds:itemID="{E12CBBBF-4DD1-4494-A181-D99898A7D4FD}">
+<ds:datastoreItem xmlns:ds="http://schemas.openxmlformats.org/officeDocument/2006/customXml" ds:itemID="{81E9EEB1-914A-4DF4-8FFD-520E5D631287}">
   <ds:schemaRefs>
     <ds:schemaRef ds:uri="http://schemas.openxmlformats.org/officeDocument/2006/bibliography"/>
   </ds:schemaRefs>

</xml_diff>